<commit_message>
informes de gestion(6.2) ampliado
</commit_message>
<xml_diff>
--- a/Documentacion/Plan_Proyecto-LaCompannia.docx
+++ b/Documentacion/Plan_Proyecto-LaCompannia.docx
@@ -1,6 +1,6 @@
 
 <file path=word/document.xml><?xml version="1.0" encoding="utf-8"?>
-<w:document xmlns:wpc="http://schemas.microsoft.com/office/word/2010/wordprocessingCanvas" xmlns:cx="http://schemas.microsoft.com/office/drawing/2014/chartex" xmlns:cx1="http://schemas.microsoft.com/office/drawing/2015/9/8/chartex" xmlns:cx2="http://schemas.microsoft.com/office/drawing/2015/10/21/chartex" xmlns:cx3="http://schemas.microsoft.com/office/drawing/2016/5/9/chartex" xmlns:cx4="http://schemas.microsoft.com/office/drawing/2016/5/10/chartex" xmlns:cx5="http://schemas.microsoft.com/office/drawing/2016/5/11/chartex" xmlns:cx6="http://schemas.microsoft.com/office/drawing/2016/5/12/chartex" xmlns:cx7="http://schemas.microsoft.com/office/drawing/2016/5/13/chartex" xmlns:cx8="http://schemas.microsoft.com/office/drawing/2016/5/14/chartex" xmlns:mc="http://schemas.openxmlformats.org/markup-compatibility/2006" xmlns:aink="http://schemas.microsoft.com/office/drawing/2016/ink" xmlns:am3d="http://schemas.microsoft.com/office/drawing/2017/model3d" xmlns:o="urn:schemas-microsoft-com:office:office" xmlns:r="http://schemas.openxmlformats.org/officeDocument/2006/relationships" xmlns:m="http://schemas.openxmlformats.org/officeDocument/2006/math" xmlns:v="urn:schemas-microsoft-com:vml" xmlns:wp14="http://schemas.microsoft.com/office/word/2010/wordprocessingDrawing" xmlns:wp="http://schemas.openxmlformats.org/drawingml/2006/wordprocessingDrawing" xmlns:w10="urn:schemas-microsoft-com:office:word" xmlns:w="http://schemas.openxmlformats.org/wordprocessingml/2006/main" xmlns:w14="http://schemas.microsoft.com/office/word/2010/wordml" xmlns:w15="http://schemas.microsoft.com/office/word/2012/wordml" xmlns:w16cid="http://schemas.microsoft.com/office/word/2016/wordml/cid" xmlns:w16se="http://schemas.microsoft.com/office/word/2015/wordml/symex" xmlns:wpg="http://schemas.microsoft.com/office/word/2010/wordprocessingGroup" xmlns:wpi="http://schemas.microsoft.com/office/word/2010/wordprocessingInk" xmlns:wne="http://schemas.microsoft.com/office/word/2006/wordml" xmlns:wps="http://schemas.microsoft.com/office/word/2010/wordprocessingShape" mc:Ignorable="w14 w15 w16se w16cid wp14">
+<w:document xmlns:wpc="http://schemas.microsoft.com/office/word/2010/wordprocessingCanvas" xmlns:cx="http://schemas.microsoft.com/office/drawing/2014/chartex" xmlns:cx1="http://schemas.microsoft.com/office/drawing/2015/9/8/chartex" xmlns:cx2="http://schemas.microsoft.com/office/drawing/2015/10/21/chartex" xmlns:mc="http://schemas.openxmlformats.org/markup-compatibility/2006" xmlns:o="urn:schemas-microsoft-com:office:office" xmlns:r="http://schemas.openxmlformats.org/officeDocument/2006/relationships" xmlns:m="http://schemas.openxmlformats.org/officeDocument/2006/math" xmlns:v="urn:schemas-microsoft-com:vml" xmlns:wp14="http://schemas.microsoft.com/office/word/2010/wordprocessingDrawing" xmlns:wp="http://schemas.openxmlformats.org/drawingml/2006/wordprocessingDrawing" xmlns:w10="urn:schemas-microsoft-com:office:word" xmlns:w="http://schemas.openxmlformats.org/wordprocessingml/2006/main" xmlns:w14="http://schemas.microsoft.com/office/word/2010/wordml" xmlns:w15="http://schemas.microsoft.com/office/word/2012/wordml" xmlns:w16se="http://schemas.microsoft.com/office/word/2015/wordml/symex" xmlns:wpg="http://schemas.microsoft.com/office/word/2010/wordprocessingGroup" xmlns:wpi="http://schemas.microsoft.com/office/word/2010/wordprocessingInk" xmlns:wne="http://schemas.microsoft.com/office/word/2006/wordml" xmlns:wps="http://schemas.microsoft.com/office/word/2010/wordprocessingShape" mc:Ignorable="w14 w15 w16se wp14">
   <w:body>
     <w:p>
       <w:pPr>
@@ -9,8 +9,6 @@
           <w:bCs/>
         </w:rPr>
       </w:pPr>
-      <w:bookmarkStart w:id="0" w:name="_GoBack"/>
-      <w:bookmarkEnd w:id="0"/>
     </w:p>
     <w:p>
       <w:pPr>
@@ -112,27 +110,7 @@
           <w:sz w:val="28"/>
           <w:szCs w:val="28"/>
         </w:rPr>
-        <w:t xml:space="preserve">(Formato Resumido </w:t>
-      </w:r>
-      <w:proofErr w:type="spellStart"/>
-      <w:r>
-        <w:rPr>
-          <w:b/>
-          <w:bCs/>
-          <w:sz w:val="28"/>
-          <w:szCs w:val="28"/>
-        </w:rPr>
-        <w:t>Pressman</w:t>
-      </w:r>
-      <w:proofErr w:type="spellEnd"/>
-      <w:r>
-        <w:rPr>
-          <w:b/>
-          <w:bCs/>
-          <w:sz w:val="28"/>
-          <w:szCs w:val="28"/>
-        </w:rPr>
-        <w:t>)</w:t>
+        <w:t>(Formato Resumido Pressman)</w:t>
       </w:r>
     </w:p>
     <w:p>
@@ -194,47 +172,13 @@
                 <w:szCs w:val="32"/>
               </w:rPr>
             </w:pPr>
-            <w:proofErr w:type="spellStart"/>
             <w:r>
               <w:rPr>
                 <w:sz w:val="32"/>
                 <w:szCs w:val="32"/>
               </w:rPr>
-              <w:t>Youssef</w:t>
-            </w:r>
-            <w:proofErr w:type="spellEnd"/>
-            <w:r>
-              <w:rPr>
-                <w:sz w:val="32"/>
-                <w:szCs w:val="32"/>
-              </w:rPr>
-              <w:t xml:space="preserve"> El </w:t>
-            </w:r>
-            <w:proofErr w:type="spellStart"/>
-            <w:r>
-              <w:rPr>
-                <w:sz w:val="32"/>
-                <w:szCs w:val="32"/>
-              </w:rPr>
-              <w:t>Faqir</w:t>
-            </w:r>
-            <w:proofErr w:type="spellEnd"/>
-            <w:r>
-              <w:rPr>
-                <w:sz w:val="32"/>
-                <w:szCs w:val="32"/>
-              </w:rPr>
-              <w:t xml:space="preserve"> El </w:t>
-            </w:r>
-            <w:proofErr w:type="spellStart"/>
-            <w:r>
-              <w:rPr>
-                <w:sz w:val="32"/>
-                <w:szCs w:val="32"/>
-              </w:rPr>
-              <w:t>Rhazoui</w:t>
-            </w:r>
-            <w:proofErr w:type="spellEnd"/>
+              <w:t>Youssef El Faqir El Rhazoui</w:t>
+            </w:r>
           </w:p>
         </w:tc>
         <w:tc>
@@ -286,21 +230,12 @@
                 <w:szCs w:val="32"/>
               </w:rPr>
             </w:pPr>
-            <w:proofErr w:type="spellStart"/>
             <w:r>
               <w:rPr>
                 <w:sz w:val="32"/>
                 <w:szCs w:val="32"/>
               </w:rPr>
-              <w:t>Mingyang</w:t>
-            </w:r>
-            <w:proofErr w:type="spellEnd"/>
-            <w:r>
-              <w:rPr>
-                <w:sz w:val="32"/>
-                <w:szCs w:val="32"/>
-              </w:rPr>
-              <w:t xml:space="preserve"> Chen</w:t>
+              <w:t>Mingyang Chen</w:t>
             </w:r>
           </w:p>
         </w:tc>
@@ -328,23 +263,7 @@
                 <w:sz w:val="32"/>
                 <w:szCs w:val="32"/>
               </w:rPr>
-              <w:t xml:space="preserve">Ismail </w:t>
-            </w:r>
-            <w:proofErr w:type="spellStart"/>
-            <w:r>
-              <w:rPr>
-                <w:sz w:val="32"/>
-                <w:szCs w:val="32"/>
-              </w:rPr>
-              <w:t>Azizi</w:t>
-            </w:r>
-            <w:proofErr w:type="spellEnd"/>
-            <w:r>
-              <w:rPr>
-                <w:sz w:val="32"/>
-                <w:szCs w:val="32"/>
-              </w:rPr>
-              <w:t xml:space="preserve"> González</w:t>
+              <w:t>Ismail Azizi González</w:t>
             </w:r>
           </w:p>
         </w:tc>
@@ -380,17 +299,8 @@
                 <w:sz w:val="32"/>
                 <w:szCs w:val="32"/>
               </w:rPr>
-              <w:t xml:space="preserve"> Martin </w:t>
-            </w:r>
-            <w:proofErr w:type="spellStart"/>
-            <w:r>
-              <w:rPr>
-                <w:sz w:val="32"/>
-                <w:szCs w:val="32"/>
-              </w:rPr>
-              <w:t>Tiscar</w:t>
-            </w:r>
-            <w:proofErr w:type="spellEnd"/>
+              <w:t xml:space="preserve"> Martin Tiscar</w:t>
+            </w:r>
           </w:p>
         </w:tc>
         <w:tc>
@@ -412,21 +322,12 @@
                 <w:szCs w:val="32"/>
               </w:rPr>
             </w:pPr>
-            <w:proofErr w:type="spellStart"/>
             <w:r>
               <w:rPr>
                 <w:sz w:val="32"/>
                 <w:szCs w:val="32"/>
               </w:rPr>
-              <w:t>Geraldyn</w:t>
-            </w:r>
-            <w:proofErr w:type="spellEnd"/>
-            <w:r>
-              <w:rPr>
-                <w:sz w:val="32"/>
-                <w:szCs w:val="32"/>
-              </w:rPr>
-              <w:t xml:space="preserve"> Carrero</w:t>
+              <w:t>Geraldyn Carrero</w:t>
             </w:r>
           </w:p>
         </w:tc>
@@ -490,23 +391,7 @@
                 <w:sz w:val="32"/>
                 <w:szCs w:val="32"/>
               </w:rPr>
-              <w:t xml:space="preserve">Mario Daniel </w:t>
-            </w:r>
-            <w:proofErr w:type="spellStart"/>
-            <w:r>
-              <w:rPr>
-                <w:sz w:val="32"/>
-                <w:szCs w:val="32"/>
-              </w:rPr>
-              <w:t>Gallardo</w:t>
-            </w:r>
-            <w:proofErr w:type="spellEnd"/>
-            <w:r>
-              <w:rPr>
-                <w:sz w:val="32"/>
-                <w:szCs w:val="32"/>
-              </w:rPr>
-              <w:t xml:space="preserve"> Cruzado</w:t>
+              <w:t>Mario Daniel Gallardo Cruzado</w:t>
             </w:r>
           </w:p>
         </w:tc>
@@ -728,27 +613,9 @@
             <w:shd w:val="clear" w:color="auto" w:fill="FFFFFF"/>
           </w:tcPr>
           <w:p>
-            <w:proofErr w:type="spellStart"/>
-            <w:r>
-              <w:t>Youssef</w:t>
-            </w:r>
-            <w:proofErr w:type="spellEnd"/>
-            <w:r>
-              <w:t xml:space="preserve"> El </w:t>
-            </w:r>
-            <w:proofErr w:type="spellStart"/>
-            <w:r>
-              <w:t>Faqir</w:t>
-            </w:r>
-            <w:proofErr w:type="spellEnd"/>
-            <w:r>
-              <w:t xml:space="preserve"> El </w:t>
-            </w:r>
-            <w:proofErr w:type="spellStart"/>
-            <w:r>
-              <w:t>Rhazoui</w:t>
-            </w:r>
-            <w:proofErr w:type="spellEnd"/>
+            <w:r>
+              <w:t>Youssef El Faqir El Rhazoui</w:t>
+            </w:r>
           </w:p>
         </w:tc>
         <w:tc>
@@ -4056,14 +3923,14 @@
       <w:pPr>
         <w:pStyle w:val="Ttulo1"/>
       </w:pPr>
-      <w:bookmarkStart w:id="1" w:name="_Introducción"/>
-      <w:bookmarkStart w:id="2" w:name="_Toc308697581"/>
-      <w:bookmarkEnd w:id="1"/>
+      <w:bookmarkStart w:id="0" w:name="_Introducción"/>
+      <w:bookmarkStart w:id="1" w:name="_Toc308697581"/>
+      <w:bookmarkEnd w:id="0"/>
       <w:r>
         <w:lastRenderedPageBreak/>
         <w:t>Introducción</w:t>
       </w:r>
-      <w:bookmarkEnd w:id="2"/>
+      <w:bookmarkEnd w:id="1"/>
     </w:p>
     <w:p>
       <w:pPr>
@@ -4079,16 +3946,16 @@
       <w:pPr>
         <w:pStyle w:val="Ttulo2"/>
       </w:pPr>
-      <w:bookmarkStart w:id="3" w:name="_Propósito_del_plan"/>
-      <w:bookmarkStart w:id="4" w:name="_Toc308697582"/>
+      <w:bookmarkStart w:id="2" w:name="_Propósito_del_plan"/>
+      <w:bookmarkStart w:id="3" w:name="_Toc308697582"/>
+      <w:bookmarkEnd w:id="2"/>
+      <w:r>
+        <w:t xml:space="preserve">  </w:t>
+      </w:r>
+      <w:r>
+        <w:t>Propósito del plan</w:t>
+      </w:r>
       <w:bookmarkEnd w:id="3"/>
-      <w:r>
-        <w:t xml:space="preserve">  </w:t>
-      </w:r>
-      <w:r>
-        <w:t>Propósito del plan</w:t>
-      </w:r>
-      <w:bookmarkEnd w:id="4"/>
     </w:p>
     <w:p>
       <w:pPr>
@@ -4143,28 +4010,28 @@
       <w:pPr>
         <w:pStyle w:val="Ttulo2"/>
       </w:pPr>
-      <w:bookmarkStart w:id="5" w:name="_Ámbito_del_proyecto"/>
-      <w:bookmarkStart w:id="6" w:name="_Toc308697583"/>
+      <w:bookmarkStart w:id="4" w:name="_Ámbito_del_proyecto"/>
+      <w:bookmarkStart w:id="5" w:name="_Toc308697583"/>
+      <w:bookmarkEnd w:id="4"/>
+      <w:r>
+        <w:t xml:space="preserve">  </w:t>
+      </w:r>
+      <w:r>
+        <w:t>Ámbito del proyecto y objetivos</w:t>
+      </w:r>
       <w:bookmarkEnd w:id="5"/>
-      <w:r>
-        <w:t xml:space="preserve">  </w:t>
-      </w:r>
-      <w:r>
-        <w:t>Ámbito del proyecto y objetivos</w:t>
-      </w:r>
+    </w:p>
+    <w:p>
+      <w:pPr>
+        <w:pStyle w:val="Ttulo3"/>
+      </w:pPr>
+      <w:bookmarkStart w:id="6" w:name="_Declaración_del_ámbito"/>
+      <w:bookmarkStart w:id="7" w:name="_Toc308697584"/>
       <w:bookmarkEnd w:id="6"/>
-    </w:p>
-    <w:p>
-      <w:pPr>
-        <w:pStyle w:val="Ttulo3"/>
-      </w:pPr>
-      <w:bookmarkStart w:id="7" w:name="_Declaración_del_ámbito"/>
-      <w:bookmarkStart w:id="8" w:name="_Toc308697584"/>
+      <w:r>
+        <w:t>Declaración del ámbito</w:t>
+      </w:r>
       <w:bookmarkEnd w:id="7"/>
-      <w:r>
-        <w:t>Declaración del ámbito</w:t>
-      </w:r>
-      <w:bookmarkEnd w:id="8"/>
       <w:r>
         <w:t xml:space="preserve"> </w:t>
       </w:r>
@@ -4213,13 +4080,13 @@
       <w:pPr>
         <w:pStyle w:val="Ttulo3"/>
       </w:pPr>
-      <w:bookmarkStart w:id="9" w:name="_Funciones_principales"/>
-      <w:bookmarkStart w:id="10" w:name="_Toc308697585"/>
+      <w:bookmarkStart w:id="8" w:name="_Funciones_principales"/>
+      <w:bookmarkStart w:id="9" w:name="_Toc308697585"/>
+      <w:bookmarkEnd w:id="8"/>
+      <w:r>
+        <w:t>Funciones principales</w:t>
+      </w:r>
       <w:bookmarkEnd w:id="9"/>
-      <w:r>
-        <w:t>Funciones principales</w:t>
-      </w:r>
-      <w:bookmarkEnd w:id="10"/>
     </w:p>
     <w:p>
       <w:pPr>
@@ -4482,13 +4349,13 @@
       <w:pPr>
         <w:pStyle w:val="Ttulo3"/>
       </w:pPr>
-      <w:bookmarkStart w:id="11" w:name="_Aspectos_de_rendimiento"/>
-      <w:bookmarkStart w:id="12" w:name="_Toc308697586"/>
+      <w:bookmarkStart w:id="10" w:name="_Aspectos_de_rendimiento"/>
+      <w:bookmarkStart w:id="11" w:name="_Toc308697586"/>
+      <w:bookmarkEnd w:id="10"/>
+      <w:r>
+        <w:t>Aspectos de rendimiento</w:t>
+      </w:r>
       <w:bookmarkEnd w:id="11"/>
-      <w:r>
-        <w:t>Aspectos de rendimiento</w:t>
-      </w:r>
-      <w:bookmarkEnd w:id="12"/>
     </w:p>
     <w:p>
       <w:pPr>
@@ -4527,13 +4394,13 @@
       <w:pPr>
         <w:pStyle w:val="Ttulo3"/>
       </w:pPr>
-      <w:bookmarkStart w:id="13" w:name="_Restricciones_y_técnicas"/>
-      <w:bookmarkStart w:id="14" w:name="_Toc308697587"/>
+      <w:bookmarkStart w:id="12" w:name="_Restricciones_y_técnicas"/>
+      <w:bookmarkStart w:id="13" w:name="_Toc308697587"/>
+      <w:bookmarkEnd w:id="12"/>
+      <w:r>
+        <w:t>Restricciones y técnicas de gestión</w:t>
+      </w:r>
       <w:bookmarkEnd w:id="13"/>
-      <w:r>
-        <w:t>Restricciones y técnicas de gestión</w:t>
-      </w:r>
-      <w:bookmarkEnd w:id="14"/>
     </w:p>
     <w:p>
       <w:pPr>
@@ -4573,9 +4440,9 @@
       <w:pPr>
         <w:pStyle w:val="Ttulo2"/>
       </w:pPr>
-      <w:bookmarkStart w:id="15" w:name="_Modelo_de_proceso"/>
-      <w:bookmarkStart w:id="16" w:name="_Toc308697588"/>
-      <w:bookmarkEnd w:id="15"/>
+      <w:bookmarkStart w:id="14" w:name="_Modelo_de_proceso"/>
+      <w:bookmarkStart w:id="15" w:name="_Toc308697588"/>
+      <w:bookmarkEnd w:id="14"/>
       <w:r>
         <w:lastRenderedPageBreak/>
         <w:t xml:space="preserve">  </w:t>
@@ -4583,7 +4450,7 @@
       <w:r>
         <w:t>Modelo de proceso</w:t>
       </w:r>
-      <w:bookmarkEnd w:id="16"/>
+      <w:bookmarkEnd w:id="15"/>
     </w:p>
     <w:p>
       <w:pPr>
@@ -4649,29 +4516,29 @@
       <w:pPr>
         <w:pStyle w:val="Ttulo1"/>
       </w:pPr>
-      <w:bookmarkStart w:id="17" w:name="_Estimaciones_del_proyecto"/>
-      <w:bookmarkStart w:id="18" w:name="_Toc308697589"/>
-      <w:bookmarkEnd w:id="17"/>
+      <w:bookmarkStart w:id="16" w:name="_Estimaciones_del_proyecto"/>
+      <w:bookmarkStart w:id="17" w:name="_Toc308697589"/>
+      <w:bookmarkEnd w:id="16"/>
       <w:r>
         <w:lastRenderedPageBreak/>
         <w:t>Estimaciones del proyecto</w:t>
       </w:r>
+      <w:bookmarkEnd w:id="17"/>
+    </w:p>
+    <w:p>
+      <w:pPr>
+        <w:pStyle w:val="Ttulo2"/>
+      </w:pPr>
+      <w:bookmarkStart w:id="18" w:name="_Datos_históricos"/>
+      <w:bookmarkStart w:id="19" w:name="_Toc308697590"/>
       <w:bookmarkEnd w:id="18"/>
-    </w:p>
-    <w:p>
-      <w:pPr>
-        <w:pStyle w:val="Ttulo2"/>
-      </w:pPr>
-      <w:bookmarkStart w:id="19" w:name="_Datos_históricos"/>
-      <w:bookmarkStart w:id="20" w:name="_Toc308697590"/>
+      <w:r>
+        <w:t xml:space="preserve">  </w:t>
+      </w:r>
+      <w:r>
+        <w:t>Datos históricos</w:t>
+      </w:r>
       <w:bookmarkEnd w:id="19"/>
-      <w:r>
-        <w:t xml:space="preserve">  </w:t>
-      </w:r>
-      <w:r>
-        <w:t>Datos históricos</w:t>
-      </w:r>
-      <w:bookmarkEnd w:id="20"/>
     </w:p>
     <w:p>
       <w:pPr>
@@ -4735,16 +4602,16 @@
       <w:pPr>
         <w:pStyle w:val="Ttulo2"/>
       </w:pPr>
-      <w:bookmarkStart w:id="21" w:name="_Técnicas_de_estimación"/>
-      <w:bookmarkStart w:id="22" w:name="_Toc308697591"/>
+      <w:bookmarkStart w:id="20" w:name="_Técnicas_de_estimación"/>
+      <w:bookmarkStart w:id="21" w:name="_Toc308697591"/>
+      <w:bookmarkEnd w:id="20"/>
+      <w:r>
+        <w:t xml:space="preserve">  </w:t>
+      </w:r>
+      <w:r>
+        <w:t>Técnicas de estimación</w:t>
+      </w:r>
       <w:bookmarkEnd w:id="21"/>
-      <w:r>
-        <w:t xml:space="preserve">  </w:t>
-      </w:r>
-      <w:r>
-        <w:t>Técnicas de estimación</w:t>
-      </w:r>
-      <w:bookmarkEnd w:id="22"/>
     </w:p>
     <w:p>
       <w:pPr>
@@ -4772,23 +4639,9 @@
         <w:rPr>
           <w:b w:val="0"/>
         </w:rPr>
-        <w:t xml:space="preserve">La técnica usada para hacer una estimación será la del cálculo del esfuerzo usando la descomposición del producto y aplicando puntos de función para obtener </w:t>
-      </w:r>
-      <w:proofErr w:type="spellStart"/>
-      <w:r>
-        <w:rPr>
-          <w:b w:val="0"/>
-        </w:rPr>
-        <w:t>PFAs</w:t>
-      </w:r>
-      <w:proofErr w:type="spellEnd"/>
-      <w:r>
-        <w:rPr>
-          <w:b w:val="0"/>
-        </w:rPr>
-        <w:t>.</w:t>
-      </w:r>
-      <w:bookmarkStart w:id="23" w:name="_Toc308697592"/>
+        <w:t>La técnica usada para hacer una estimación será la del cálculo del esfuerzo usando la descomposición del producto y aplicando puntos de función para obtener PFAs.</w:t>
+      </w:r>
+      <w:bookmarkStart w:id="22" w:name="_Toc308697592"/>
     </w:p>
     <w:p>
       <w:pPr>
@@ -4803,15 +4656,15 @@
       <w:pPr>
         <w:pStyle w:val="Ttulo2"/>
       </w:pPr>
-      <w:bookmarkStart w:id="24" w:name="_Estimaciones_de_esfuerzo,"/>
-      <w:bookmarkEnd w:id="24"/>
+      <w:bookmarkStart w:id="23" w:name="_Estimaciones_de_esfuerzo,"/>
+      <w:bookmarkEnd w:id="23"/>
       <w:r>
         <w:t xml:space="preserve">  </w:t>
       </w:r>
       <w:r>
         <w:t>Estimaciones de esfuerzo, coste y duración</w:t>
       </w:r>
-      <w:bookmarkEnd w:id="23"/>
+      <w:bookmarkEnd w:id="22"/>
     </w:p>
     <w:tbl>
       <w:tblPr>
@@ -7706,23 +7559,7 @@
           <w:sz w:val="24"/>
           <w:szCs w:val="24"/>
         </w:rPr>
-        <w:t xml:space="preserve">tividad de 12 </w:t>
-      </w:r>
-      <w:proofErr w:type="spellStart"/>
-      <w:r>
-        <w:rPr>
-          <w:sz w:val="24"/>
-          <w:szCs w:val="24"/>
-        </w:rPr>
-        <w:t>pfa</w:t>
-      </w:r>
-      <w:proofErr w:type="spellEnd"/>
-      <w:r>
-        <w:rPr>
-          <w:sz w:val="24"/>
-          <w:szCs w:val="24"/>
-        </w:rPr>
-        <w:t>/pm se ha calculado un esfuerzo de 78pm para este proyecto. Con estos datos hemos podido calcular una estimación del coste total del proyecto, siendo ese coste de 235.000€.</w:t>
+        <w:t>tividad de 12 pfa/pm se ha calculado un esfuerzo de 78pm para este proyecto. Con estos datos hemos podido calcular una estimación del coste total del proyecto, siendo ese coste de 235.000€.</w:t>
       </w:r>
       <w:r>
         <w:rPr>
@@ -7746,28 +7583,28 @@
       <w:pPr>
         <w:pStyle w:val="Ttulo1"/>
       </w:pPr>
-      <w:bookmarkStart w:id="25" w:name="_Estrategia_de_gestión"/>
-      <w:bookmarkStart w:id="26" w:name="_Toc308697593"/>
+      <w:bookmarkStart w:id="24" w:name="_Estrategia_de_gestión"/>
+      <w:bookmarkStart w:id="25" w:name="_Toc308697593"/>
+      <w:bookmarkEnd w:id="24"/>
+      <w:r>
+        <w:t>Estrategia de gestión del riesgo</w:t>
+      </w:r>
       <w:bookmarkEnd w:id="25"/>
-      <w:r>
-        <w:t>Estrategia de gestión del riesgo</w:t>
-      </w:r>
+    </w:p>
+    <w:p>
+      <w:pPr>
+        <w:pStyle w:val="Ttulo2"/>
+      </w:pPr>
+      <w:bookmarkStart w:id="26" w:name="_Introducción:_Estudio_de"/>
+      <w:bookmarkStart w:id="27" w:name="_Toc308697594"/>
       <w:bookmarkEnd w:id="26"/>
-    </w:p>
-    <w:p>
-      <w:pPr>
-        <w:pStyle w:val="Ttulo2"/>
-      </w:pPr>
-      <w:bookmarkStart w:id="27" w:name="_Introducción:_Estudio_de"/>
-      <w:bookmarkStart w:id="28" w:name="_Toc308697594"/>
+      <w:r>
+        <w:t xml:space="preserve">  </w:t>
+      </w:r>
+      <w:r>
+        <w:t>Introducción: Estudio de los riesgos</w:t>
+      </w:r>
       <w:bookmarkEnd w:id="27"/>
-      <w:r>
-        <w:t xml:space="preserve">  </w:t>
-      </w:r>
-      <w:r>
-        <w:t>Introducción: Estudio de los riesgos</w:t>
-      </w:r>
-      <w:bookmarkEnd w:id="28"/>
     </w:p>
     <w:p>
       <w:pPr>
@@ -7907,16 +7744,16 @@
       <w:pPr>
         <w:pStyle w:val="Ttulo2"/>
       </w:pPr>
-      <w:bookmarkStart w:id="29" w:name="_Priorización_de_riesgos"/>
-      <w:bookmarkStart w:id="30" w:name="_Toc308697595"/>
+      <w:bookmarkStart w:id="28" w:name="_Priorización_de_riesgos"/>
+      <w:bookmarkStart w:id="29" w:name="_Toc308697595"/>
+      <w:bookmarkEnd w:id="28"/>
+      <w:r>
+        <w:t xml:space="preserve">  </w:t>
+      </w:r>
+      <w:r>
+        <w:t>Priorización de riesgos del proyecto</w:t>
+      </w:r>
       <w:bookmarkEnd w:id="29"/>
-      <w:r>
-        <w:t xml:space="preserve">  </w:t>
-      </w:r>
-      <w:r>
-        <w:t>Priorización de riesgos del proyecto</w:t>
-      </w:r>
-      <w:bookmarkEnd w:id="30"/>
       <w:r>
         <w:t xml:space="preserve"> </w:t>
       </w:r>
@@ -8440,19 +8277,19 @@
       <w:pPr>
         <w:pStyle w:val="Ttulo2"/>
       </w:pPr>
-      <w:bookmarkStart w:id="31" w:name="_Plan_de_gestión"/>
-      <w:bookmarkStart w:id="32" w:name="_Toc308697596"/>
+      <w:bookmarkStart w:id="30" w:name="_Plan_de_gestión"/>
+      <w:bookmarkStart w:id="31" w:name="_Toc308697596"/>
+      <w:bookmarkEnd w:id="30"/>
+      <w:r>
+        <w:t xml:space="preserve">  </w:t>
+      </w:r>
+      <w:r>
+        <w:t>Plan de gestión del riesgo</w:t>
+      </w:r>
+      <w:r>
+        <w:t xml:space="preserve"> Reducción, supervisión y gestión del riesgo</w:t>
+      </w:r>
       <w:bookmarkEnd w:id="31"/>
-      <w:r>
-        <w:t xml:space="preserve">  </w:t>
-      </w:r>
-      <w:r>
-        <w:t>Plan de gestión del riesgo</w:t>
-      </w:r>
-      <w:r>
-        <w:t xml:space="preserve"> Reducción, supervisión y gestión del riesgo</w:t>
-      </w:r>
-      <w:bookmarkEnd w:id="32"/>
     </w:p>
     <w:p>
       <w:pPr>
@@ -8512,25 +8349,7 @@
           <w:sz w:val="24"/>
           <w:szCs w:val="24"/>
         </w:rPr>
-        <w:t xml:space="preserve"> Se plantea hacer una buena aplicación para que los posibles compradores vean una oportunidad única en la adquisición de </w:t>
-      </w:r>
-      <w:proofErr w:type="gramStart"/>
-      <w:r>
-        <w:rPr>
-          <w:rFonts w:cstheme="minorHAnsi"/>
-          <w:sz w:val="24"/>
-          <w:szCs w:val="24"/>
-        </w:rPr>
-        <w:t>la misma</w:t>
-      </w:r>
-      <w:proofErr w:type="gramEnd"/>
-      <w:r>
-        <w:rPr>
-          <w:rFonts w:cstheme="minorHAnsi"/>
-          <w:sz w:val="24"/>
-          <w:szCs w:val="24"/>
-        </w:rPr>
-        <w:t xml:space="preserve">.    </w:t>
+        <w:t xml:space="preserve"> Se plantea hacer una buena aplicación para que los posibles compradores vean una oportunidad única en la adquisición de la misma.    </w:t>
       </w:r>
     </w:p>
     <w:p>
@@ -8820,25 +8639,7 @@
           <w:sz w:val="24"/>
           <w:szCs w:val="24"/>
         </w:rPr>
-        <w:t xml:space="preserve"> a los miembros al aprendizaje de </w:t>
-      </w:r>
-      <w:proofErr w:type="gramStart"/>
-      <w:r>
-        <w:rPr>
-          <w:rFonts w:cstheme="minorHAnsi"/>
-          <w:sz w:val="24"/>
-          <w:szCs w:val="24"/>
-        </w:rPr>
-        <w:t>las mismas</w:t>
-      </w:r>
-      <w:proofErr w:type="gramEnd"/>
-      <w:r>
-        <w:rPr>
-          <w:rFonts w:cstheme="minorHAnsi"/>
-          <w:sz w:val="24"/>
-          <w:szCs w:val="24"/>
-        </w:rPr>
-        <w:t xml:space="preserve">.    </w:t>
+        <w:t xml:space="preserve"> a los miembros al aprendizaje de las mismas.    </w:t>
       </w:r>
     </w:p>
     <w:p>
@@ -9908,17 +9709,17 @@
       <w:pPr>
         <w:pStyle w:val="Ttulo2"/>
       </w:pPr>
-      <w:bookmarkStart w:id="33" w:name="_Planificación_temporal_del"/>
-      <w:bookmarkStart w:id="34" w:name="_Toc308697597"/>
+      <w:bookmarkStart w:id="32" w:name="_Planificación_temporal_del"/>
+      <w:bookmarkStart w:id="33" w:name="_Toc308697597"/>
+      <w:bookmarkEnd w:id="32"/>
+      <w:r>
+        <w:t xml:space="preserve">  </w:t>
+      </w:r>
+      <w:r>
+        <w:t>Planificación temporal del Control de Riesgos</w:t>
+      </w:r>
       <w:bookmarkEnd w:id="33"/>
       <w:r>
-        <w:t xml:space="preserve">  </w:t>
-      </w:r>
-      <w:r>
-        <w:t>Planificación temporal del Control de Riesgos</w:t>
-      </w:r>
-      <w:bookmarkEnd w:id="34"/>
-      <w:r>
         <w:t xml:space="preserve"> </w:t>
       </w:r>
     </w:p>
@@ -9953,25 +9754,7 @@
           <w:sz w:val="24"/>
           <w:szCs w:val="24"/>
         </w:rPr>
-        <w:t xml:space="preserve"> la posibilidad de una mala acogida de la aplicación aproximadamente dos meses antes del lanzamiento de </w:t>
-      </w:r>
-      <w:proofErr w:type="gramStart"/>
-      <w:r>
-        <w:rPr>
-          <w:rFonts w:cstheme="minorHAnsi"/>
-          <w:sz w:val="24"/>
-          <w:szCs w:val="24"/>
-        </w:rPr>
-        <w:t>la misma</w:t>
-      </w:r>
-      <w:proofErr w:type="gramEnd"/>
-      <w:r>
-        <w:rPr>
-          <w:rFonts w:cstheme="minorHAnsi"/>
-          <w:sz w:val="24"/>
-          <w:szCs w:val="24"/>
-        </w:rPr>
-        <w:t xml:space="preserve">, y en adelante a ese momento, se </w:t>
+        <w:t xml:space="preserve"> la posibilidad de una mala acogida de la aplicación aproximadamente dos meses antes del lanzamiento de la misma, y en adelante a ese momento, se </w:t>
       </w:r>
       <w:r>
         <w:rPr>
@@ -10089,16 +9872,16 @@
       <w:pPr>
         <w:pStyle w:val="Ttulo2"/>
       </w:pPr>
-      <w:bookmarkStart w:id="35" w:name="_Resumen"/>
-      <w:bookmarkStart w:id="36" w:name="_Toc308697598"/>
+      <w:bookmarkStart w:id="34" w:name="_Resumen"/>
+      <w:bookmarkStart w:id="35" w:name="_Toc308697598"/>
+      <w:bookmarkEnd w:id="34"/>
+      <w:r>
+        <w:t xml:space="preserve">  </w:t>
+      </w:r>
+      <w:r>
+        <w:t>Resumen</w:t>
+      </w:r>
       <w:bookmarkEnd w:id="35"/>
-      <w:r>
-        <w:t xml:space="preserve">  </w:t>
-      </w:r>
-      <w:r>
-        <w:t>Resumen</w:t>
-      </w:r>
-      <w:bookmarkEnd w:id="36"/>
     </w:p>
     <w:p>
       <w:pPr>
@@ -10151,13 +9934,13 @@
       <w:pPr>
         <w:pStyle w:val="Ttulo1"/>
       </w:pPr>
-      <w:bookmarkStart w:id="37" w:name="_Planificación_temporal"/>
-      <w:bookmarkStart w:id="38" w:name="_Toc308697599"/>
+      <w:bookmarkStart w:id="36" w:name="_Planificación_temporal"/>
+      <w:bookmarkStart w:id="37" w:name="_Toc308697599"/>
+      <w:bookmarkEnd w:id="36"/>
+      <w:r>
+        <w:t>Planificación temporal</w:t>
+      </w:r>
       <w:bookmarkEnd w:id="37"/>
-      <w:r>
-        <w:t>Planificación temporal</w:t>
-      </w:r>
-      <w:bookmarkEnd w:id="38"/>
     </w:p>
     <w:p>
       <w:pPr>
@@ -10173,16 +9956,16 @@
       <w:pPr>
         <w:pStyle w:val="Ttulo2"/>
       </w:pPr>
-      <w:bookmarkStart w:id="39" w:name="_Estructura_de_descomposición"/>
-      <w:bookmarkStart w:id="40" w:name="_Toc308697600"/>
+      <w:bookmarkStart w:id="38" w:name="_Estructura_de_descomposición"/>
+      <w:bookmarkStart w:id="39" w:name="_Toc308697600"/>
+      <w:bookmarkEnd w:id="38"/>
+      <w:r>
+        <w:t xml:space="preserve">  </w:t>
+      </w:r>
+      <w:r>
+        <w:t>Estructura de descomposición del trabajo/Planificación temporal</w:t>
+      </w:r>
       <w:bookmarkEnd w:id="39"/>
-      <w:r>
-        <w:t xml:space="preserve">  </w:t>
-      </w:r>
-      <w:r>
-        <w:t>Estructura de descomposición del trabajo/Planificación temporal</w:t>
-      </w:r>
-      <w:bookmarkEnd w:id="40"/>
     </w:p>
     <w:p>
       <w:pPr>
@@ -10241,16 +10024,16 @@
       <w:pPr>
         <w:pStyle w:val="Ttulo2"/>
       </w:pPr>
-      <w:bookmarkStart w:id="41" w:name="_Gráfico_Gantt"/>
-      <w:bookmarkStart w:id="42" w:name="_Toc308697601"/>
+      <w:bookmarkStart w:id="40" w:name="_Gráfico_Gantt"/>
+      <w:bookmarkStart w:id="41" w:name="_Toc308697601"/>
+      <w:bookmarkEnd w:id="40"/>
+      <w:r>
+        <w:t xml:space="preserve">  </w:t>
+      </w:r>
+      <w:r>
+        <w:t>Gráfico Gantt</w:t>
+      </w:r>
       <w:bookmarkEnd w:id="41"/>
-      <w:r>
-        <w:t xml:space="preserve">  </w:t>
-      </w:r>
-      <w:r>
-        <w:t>Gráfico Gantt</w:t>
-      </w:r>
-      <w:bookmarkEnd w:id="42"/>
     </w:p>
     <w:p>
       <w:pPr>
@@ -10287,7 +10070,7 @@
           <w:noProof/>
           <w:sz w:val="24"/>
           <w:szCs w:val="24"/>
-          <w:lang w:eastAsia="es-ES"/>
+          <w:lang w:val="es-PE" w:eastAsia="es-PE"/>
         </w:rPr>
         <w:drawing>
           <wp:inline distT="0" distB="0" distL="0" distR="0">
@@ -10380,7 +10163,6 @@
         </w:rPr>
         <w:t>En el gráfico hemos destacado solo las etapas principales del proyecto, para ver las subtareas que conciernen a cada hito o entrega se adjunta el gráfico (</w:t>
       </w:r>
-      <w:proofErr w:type="spellStart"/>
       <w:r>
         <w:rPr>
           <w:rFonts w:cstheme="minorHAnsi"/>
@@ -10389,7 +10171,6 @@
         </w:rPr>
         <w:t>diagramaDeGantt.mpp</w:t>
       </w:r>
-      <w:proofErr w:type="spellEnd"/>
       <w:r>
         <w:rPr>
           <w:rFonts w:cstheme="minorHAnsi"/>
@@ -10399,7 +10180,7 @@
         </w:rPr>
         <w:t>).</w:t>
       </w:r>
-      <w:bookmarkStart w:id="43" w:name="_Toc308697602"/>
+      <w:bookmarkStart w:id="42" w:name="_Toc308697602"/>
     </w:p>
     <w:p>
       <w:pPr>
@@ -10434,15 +10215,15 @@
       <w:pPr>
         <w:pStyle w:val="Ttulo2"/>
       </w:pPr>
-      <w:bookmarkStart w:id="44" w:name="_Red_de_tareas"/>
-      <w:bookmarkEnd w:id="44"/>
+      <w:bookmarkStart w:id="43" w:name="_Red_de_tareas"/>
+      <w:bookmarkEnd w:id="43"/>
       <w:r>
         <w:t xml:space="preserve">  </w:t>
       </w:r>
       <w:r>
         <w:t>Red de tareas</w:t>
       </w:r>
-      <w:bookmarkEnd w:id="43"/>
+      <w:bookmarkEnd w:id="42"/>
     </w:p>
     <w:p>
       <w:pPr>
@@ -10467,7 +10248,7 @@
           <w:noProof/>
           <w:sz w:val="24"/>
           <w:szCs w:val="24"/>
-          <w:lang w:eastAsia="es-ES"/>
+          <w:lang w:val="es-PE" w:eastAsia="es-PE"/>
         </w:rPr>
         <w:drawing>
           <wp:inline distT="0" distB="0" distL="0" distR="0">
@@ -10544,16 +10325,16 @@
       <w:pPr>
         <w:pStyle w:val="Ttulo2"/>
       </w:pPr>
-      <w:bookmarkStart w:id="45" w:name="_Tabla_de_uso"/>
-      <w:bookmarkStart w:id="46" w:name="_Toc308697603"/>
+      <w:bookmarkStart w:id="44" w:name="_Tabla_de_uso"/>
+      <w:bookmarkStart w:id="45" w:name="_Toc308697603"/>
+      <w:bookmarkEnd w:id="44"/>
+      <w:r>
+        <w:t xml:space="preserve">  </w:t>
+      </w:r>
+      <w:r>
+        <w:t>Tabla de uso de recursos</w:t>
+      </w:r>
       <w:bookmarkEnd w:id="45"/>
-      <w:r>
-        <w:t xml:space="preserve">  </w:t>
-      </w:r>
-      <w:r>
-        <w:t>Tabla de uso de recursos</w:t>
-      </w:r>
-      <w:bookmarkEnd w:id="46"/>
     </w:p>
     <w:p>
       <w:pPr>
@@ -10822,7 +10603,6 @@
                 <w:szCs w:val="24"/>
               </w:rPr>
             </w:pPr>
-            <w:proofErr w:type="spellStart"/>
             <w:r>
               <w:rPr>
                 <w:rFonts w:cstheme="minorHAnsi"/>
@@ -10831,7 +10611,6 @@
               </w:rPr>
               <w:t>xxxx</w:t>
             </w:r>
-            <w:proofErr w:type="spellEnd"/>
           </w:p>
         </w:tc>
         <w:tc>
@@ -10848,7 +10627,6 @@
                 <w:szCs w:val="24"/>
               </w:rPr>
             </w:pPr>
-            <w:proofErr w:type="spellStart"/>
             <w:r>
               <w:rPr>
                 <w:rFonts w:cstheme="minorHAnsi"/>
@@ -10857,7 +10635,6 @@
               </w:rPr>
               <w:t>xxxx</w:t>
             </w:r>
-            <w:proofErr w:type="spellEnd"/>
           </w:p>
         </w:tc>
         <w:tc>
@@ -10874,7 +10651,6 @@
                 <w:szCs w:val="24"/>
               </w:rPr>
             </w:pPr>
-            <w:proofErr w:type="spellStart"/>
             <w:r>
               <w:rPr>
                 <w:rFonts w:cstheme="minorHAnsi"/>
@@ -10883,7 +10659,6 @@
               </w:rPr>
               <w:t>xxxx</w:t>
             </w:r>
-            <w:proofErr w:type="spellEnd"/>
           </w:p>
         </w:tc>
         <w:tc>
@@ -10900,7 +10675,6 @@
                 <w:szCs w:val="24"/>
               </w:rPr>
             </w:pPr>
-            <w:proofErr w:type="spellStart"/>
             <w:r>
               <w:rPr>
                 <w:rFonts w:cstheme="minorHAnsi"/>
@@ -10909,7 +10683,6 @@
               </w:rPr>
               <w:t>xxxx</w:t>
             </w:r>
-            <w:proofErr w:type="spellEnd"/>
           </w:p>
         </w:tc>
         <w:tc>
@@ -10926,7 +10699,6 @@
                 <w:szCs w:val="24"/>
               </w:rPr>
             </w:pPr>
-            <w:proofErr w:type="spellStart"/>
             <w:r>
               <w:rPr>
                 <w:rFonts w:cstheme="minorHAnsi"/>
@@ -10935,7 +10707,6 @@
               </w:rPr>
               <w:t>xxxx</w:t>
             </w:r>
-            <w:proofErr w:type="spellEnd"/>
           </w:p>
         </w:tc>
         <w:tc>
@@ -10952,7 +10723,6 @@
                 <w:szCs w:val="24"/>
               </w:rPr>
             </w:pPr>
-            <w:proofErr w:type="spellStart"/>
             <w:r>
               <w:rPr>
                 <w:rFonts w:cstheme="minorHAnsi"/>
@@ -10961,7 +10731,6 @@
               </w:rPr>
               <w:t>xxxx</w:t>
             </w:r>
-            <w:proofErr w:type="spellEnd"/>
           </w:p>
         </w:tc>
         <w:tc>
@@ -10978,7 +10747,6 @@
                 <w:szCs w:val="24"/>
               </w:rPr>
             </w:pPr>
-            <w:proofErr w:type="spellStart"/>
             <w:r>
               <w:rPr>
                 <w:rFonts w:cstheme="minorHAnsi"/>
@@ -10987,7 +10755,6 @@
               </w:rPr>
               <w:t>xxxx</w:t>
             </w:r>
-            <w:proofErr w:type="spellEnd"/>
           </w:p>
         </w:tc>
       </w:tr>
@@ -11031,7 +10798,6 @@
                 <w:szCs w:val="24"/>
               </w:rPr>
             </w:pPr>
-            <w:proofErr w:type="spellStart"/>
             <w:r>
               <w:rPr>
                 <w:rFonts w:cstheme="minorHAnsi"/>
@@ -11040,7 +10806,6 @@
               </w:rPr>
               <w:t>xxxx</w:t>
             </w:r>
-            <w:proofErr w:type="spellEnd"/>
           </w:p>
         </w:tc>
         <w:tc>
@@ -11057,7 +10822,6 @@
                 <w:szCs w:val="24"/>
               </w:rPr>
             </w:pPr>
-            <w:proofErr w:type="spellStart"/>
             <w:r>
               <w:rPr>
                 <w:rFonts w:cstheme="minorHAnsi"/>
@@ -11066,7 +10830,6 @@
               </w:rPr>
               <w:t>xxxx</w:t>
             </w:r>
-            <w:proofErr w:type="spellEnd"/>
           </w:p>
         </w:tc>
         <w:tc>
@@ -11083,7 +10846,6 @@
                 <w:szCs w:val="24"/>
               </w:rPr>
             </w:pPr>
-            <w:proofErr w:type="spellStart"/>
             <w:r>
               <w:rPr>
                 <w:rFonts w:cstheme="minorHAnsi"/>
@@ -11092,7 +10854,6 @@
               </w:rPr>
               <w:t>xxxx</w:t>
             </w:r>
-            <w:proofErr w:type="spellEnd"/>
           </w:p>
         </w:tc>
         <w:tc>
@@ -11109,7 +10870,6 @@
                 <w:szCs w:val="24"/>
               </w:rPr>
             </w:pPr>
-            <w:proofErr w:type="spellStart"/>
             <w:r>
               <w:rPr>
                 <w:rFonts w:cstheme="minorHAnsi"/>
@@ -11118,7 +10878,6 @@
               </w:rPr>
               <w:t>xxxx</w:t>
             </w:r>
-            <w:proofErr w:type="spellEnd"/>
           </w:p>
         </w:tc>
         <w:tc>
@@ -11135,7 +10894,6 @@
                 <w:szCs w:val="24"/>
               </w:rPr>
             </w:pPr>
-            <w:proofErr w:type="spellStart"/>
             <w:r>
               <w:rPr>
                 <w:rFonts w:cstheme="minorHAnsi"/>
@@ -11144,7 +10902,6 @@
               </w:rPr>
               <w:t>xxxx</w:t>
             </w:r>
-            <w:proofErr w:type="spellEnd"/>
           </w:p>
         </w:tc>
         <w:tc>
@@ -11161,7 +10918,6 @@
                 <w:szCs w:val="24"/>
               </w:rPr>
             </w:pPr>
-            <w:proofErr w:type="spellStart"/>
             <w:r>
               <w:rPr>
                 <w:rFonts w:cstheme="minorHAnsi"/>
@@ -11170,7 +10926,6 @@
               </w:rPr>
               <w:t>xxxx</w:t>
             </w:r>
-            <w:proofErr w:type="spellEnd"/>
           </w:p>
         </w:tc>
         <w:tc>
@@ -11187,7 +10942,6 @@
                 <w:szCs w:val="24"/>
               </w:rPr>
             </w:pPr>
-            <w:proofErr w:type="spellStart"/>
             <w:r>
               <w:rPr>
                 <w:rFonts w:cstheme="minorHAnsi"/>
@@ -11196,7 +10950,6 @@
               </w:rPr>
               <w:t>xxxx</w:t>
             </w:r>
-            <w:proofErr w:type="spellEnd"/>
           </w:p>
         </w:tc>
       </w:tr>
@@ -11834,29 +11587,29 @@
       <w:pPr>
         <w:pStyle w:val="Ttulo1"/>
       </w:pPr>
-      <w:bookmarkStart w:id="47" w:name="_Recursos_del_proyecto"/>
-      <w:bookmarkStart w:id="48" w:name="_Toc308697604"/>
-      <w:bookmarkEnd w:id="47"/>
+      <w:bookmarkStart w:id="46" w:name="_Recursos_del_proyecto"/>
+      <w:bookmarkStart w:id="47" w:name="_Toc308697604"/>
+      <w:bookmarkEnd w:id="46"/>
       <w:r>
         <w:lastRenderedPageBreak/>
         <w:t>Recursos del proyecto</w:t>
       </w:r>
+      <w:bookmarkEnd w:id="47"/>
+    </w:p>
+    <w:p>
+      <w:pPr>
+        <w:pStyle w:val="Ttulo2"/>
+      </w:pPr>
+      <w:bookmarkStart w:id="48" w:name="_Personal"/>
+      <w:bookmarkStart w:id="49" w:name="_Toc308697605"/>
       <w:bookmarkEnd w:id="48"/>
-    </w:p>
-    <w:p>
-      <w:pPr>
-        <w:pStyle w:val="Ttulo2"/>
-      </w:pPr>
-      <w:bookmarkStart w:id="49" w:name="_Personal"/>
-      <w:bookmarkStart w:id="50" w:name="_Toc308697605"/>
+      <w:r>
+        <w:t xml:space="preserve">  </w:t>
+      </w:r>
+      <w:r>
+        <w:t>Personal</w:t>
+      </w:r>
       <w:bookmarkEnd w:id="49"/>
-      <w:r>
-        <w:t xml:space="preserve">  </w:t>
-      </w:r>
-      <w:r>
-        <w:t>Personal</w:t>
-      </w:r>
-      <w:bookmarkEnd w:id="50"/>
     </w:p>
     <w:p>
       <w:pPr>
@@ -11914,28 +11667,12 @@
         </w:rPr>
         <w:t>(</w:t>
       </w:r>
-      <w:proofErr w:type="spellStart"/>
-      <w:r>
-        <w:rPr>
-          <w:sz w:val="24"/>
-        </w:rPr>
-        <w:t>Youssef</w:t>
-      </w:r>
-      <w:proofErr w:type="spellEnd"/>
-      <w:r>
-        <w:rPr>
-          <w:sz w:val="24"/>
-        </w:rPr>
-        <w:t xml:space="preserve"> El </w:t>
-      </w:r>
-      <w:proofErr w:type="spellStart"/>
-      <w:r>
-        <w:rPr>
-          <w:sz w:val="24"/>
-        </w:rPr>
-        <w:t>Faqir</w:t>
-      </w:r>
-      <w:proofErr w:type="spellEnd"/>
+      <w:r>
+        <w:rPr>
+          <w:sz w:val="24"/>
+        </w:rPr>
+        <w:t>Youssef El Faqir</w:t>
+      </w:r>
       <w:r>
         <w:rPr>
           <w:sz w:val="24"/>
@@ -11986,19 +11723,11 @@
         </w:rPr>
         <w:t xml:space="preserve"> (</w:t>
       </w:r>
-      <w:proofErr w:type="spellStart"/>
-      <w:r>
-        <w:rPr>
-          <w:sz w:val="24"/>
-        </w:rPr>
-        <w:t>Geraldyn</w:t>
-      </w:r>
-      <w:proofErr w:type="spellEnd"/>
-      <w:r>
-        <w:rPr>
-          <w:sz w:val="24"/>
-        </w:rPr>
-        <w:t xml:space="preserve"> Carrero</w:t>
+      <w:r>
+        <w:rPr>
+          <w:sz w:val="24"/>
+        </w:rPr>
+        <w:t>Geraldyn Carrero</w:t>
       </w:r>
       <w:r>
         <w:rPr>
@@ -12018,16 +11747,16 @@
       <w:pPr>
         <w:pStyle w:val="Ttulo2"/>
       </w:pPr>
-      <w:bookmarkStart w:id="51" w:name="_Hardware_y_software"/>
-      <w:bookmarkStart w:id="52" w:name="_Toc308697606"/>
+      <w:bookmarkStart w:id="50" w:name="_Hardware_y_software"/>
+      <w:bookmarkStart w:id="51" w:name="_Toc308697606"/>
+      <w:bookmarkEnd w:id="50"/>
+      <w:r>
+        <w:t xml:space="preserve">  </w:t>
+      </w:r>
+      <w:r>
+        <w:t>Hardware y software</w:t>
+      </w:r>
       <w:bookmarkEnd w:id="51"/>
-      <w:r>
-        <w:t xml:space="preserve">  </w:t>
-      </w:r>
-      <w:r>
-        <w:t>Hardware y software</w:t>
-      </w:r>
-      <w:bookmarkEnd w:id="52"/>
     </w:p>
     <w:p>
       <w:pPr>
@@ -12418,9 +12147,9 @@
       <w:pPr>
         <w:pStyle w:val="Ttulo2"/>
       </w:pPr>
-      <w:bookmarkStart w:id="53" w:name="_Lista_de_recursos"/>
-      <w:bookmarkStart w:id="54" w:name="_Toc308697607"/>
-      <w:bookmarkEnd w:id="53"/>
+      <w:bookmarkStart w:id="52" w:name="_Lista_de_recursos"/>
+      <w:bookmarkStart w:id="53" w:name="_Toc308697607"/>
+      <w:bookmarkEnd w:id="52"/>
       <w:r>
         <w:lastRenderedPageBreak/>
         <w:t xml:space="preserve">  </w:t>
@@ -12428,7 +12157,7 @@
       <w:r>
         <w:t>Lista de recursos</w:t>
       </w:r>
-      <w:bookmarkEnd w:id="54"/>
+      <w:bookmarkEnd w:id="53"/>
     </w:p>
     <w:p>
       <w:pPr>
@@ -12693,31 +12422,31 @@
       <w:pPr>
         <w:pStyle w:val="Ttulo1"/>
       </w:pPr>
-      <w:bookmarkStart w:id="55" w:name="_Organización_del_personal"/>
-      <w:bookmarkStart w:id="56" w:name="_Toc308697608"/>
+      <w:bookmarkStart w:id="54" w:name="_Organización_del_personal"/>
+      <w:bookmarkStart w:id="55" w:name="_Toc308697608"/>
+      <w:bookmarkEnd w:id="54"/>
+      <w:r>
+        <w:t>Organización del personal</w:t>
+      </w:r>
+      <w:r>
+        <w:t xml:space="preserve"> (Gestión del Equipo)</w:t>
+      </w:r>
       <w:bookmarkEnd w:id="55"/>
-      <w:r>
-        <w:t>Organización del personal</w:t>
-      </w:r>
-      <w:r>
-        <w:t xml:space="preserve"> (Gestión del Equipo)</w:t>
-      </w:r>
+    </w:p>
+    <w:p>
+      <w:pPr>
+        <w:pStyle w:val="Ttulo2"/>
+      </w:pPr>
+      <w:bookmarkStart w:id="56" w:name="_Estructura_de_equipo"/>
+      <w:bookmarkStart w:id="57" w:name="_Toc308697609"/>
       <w:bookmarkEnd w:id="56"/>
-    </w:p>
-    <w:p>
-      <w:pPr>
-        <w:pStyle w:val="Ttulo2"/>
-      </w:pPr>
-      <w:bookmarkStart w:id="57" w:name="_Estructura_de_equipo"/>
-      <w:bookmarkStart w:id="58" w:name="_Toc308697609"/>
+      <w:r>
+        <w:t xml:space="preserve">  </w:t>
+      </w:r>
+      <w:r>
+        <w:t>Estructura de equipo</w:t>
+      </w:r>
       <w:bookmarkEnd w:id="57"/>
-      <w:r>
-        <w:t xml:space="preserve">  </w:t>
-      </w:r>
-      <w:r>
-        <w:t>Estructura de equipo</w:t>
-      </w:r>
-      <w:bookmarkEnd w:id="58"/>
     </w:p>
     <w:p>
       <w:pPr>
@@ -12770,19 +12499,34 @@
     <w:p/>
     <w:p>
       <w:pPr>
+        <w:spacing w:after="200"/>
+        <w:rPr>
+          <w:b/>
+          <w:sz w:val="32"/>
+          <w:szCs w:val="32"/>
+        </w:rPr>
+      </w:pPr>
+      <w:bookmarkStart w:id="58" w:name="_Informes_de_gestión"/>
+      <w:bookmarkStart w:id="59" w:name="_Toc308697610"/>
+      <w:bookmarkEnd w:id="58"/>
+      <w:r>
+        <w:br w:type="page"/>
+      </w:r>
+    </w:p>
+    <w:p>
+      <w:pPr>
         <w:pStyle w:val="Ttulo2"/>
       </w:pPr>
-      <w:bookmarkStart w:id="59" w:name="_Informes_de_gestión"/>
-      <w:bookmarkStart w:id="60" w:name="_Toc308697610"/>
+      <w:r>
+        <w:lastRenderedPageBreak/>
+        <w:t xml:space="preserve">  </w:t>
+      </w:r>
+      <w:r>
+        <w:t>Informes de gestión</w:t>
+      </w:r>
       <w:bookmarkEnd w:id="59"/>
-      <w:r>
-        <w:t xml:space="preserve">  </w:t>
-      </w:r>
-      <w:r>
-        <w:t>Informes de gestión</w:t>
-      </w:r>
-      <w:bookmarkEnd w:id="60"/>
-    </w:p>
+    </w:p>
+    <w:p/>
     <w:p>
       <w:pPr>
         <w:pStyle w:val="Estilo1"/>
@@ -12864,7 +12608,7 @@
           <w:ilvl w:val="0"/>
           <w:numId w:val="0"/>
         </w:numPr>
-        <w:ind w:left="360"/>
+        <w:ind w:left="420"/>
         <w:jc w:val="both"/>
         <w:rPr>
           <w:b w:val="0"/>
@@ -12878,6 +12622,148 @@
         </w:rPr>
         <w:t>Una vez tomada esta decisión, procedimos a documentarnos mediante fuentes tales como internet, libros, casos reales, entre otras, para pasar a modelar el dominio del proyecto.</w:t>
       </w:r>
+    </w:p>
+    <w:p>
+      <w:pPr>
+        <w:pStyle w:val="Estilo1"/>
+        <w:numPr>
+          <w:ilvl w:val="0"/>
+          <w:numId w:val="0"/>
+        </w:numPr>
+        <w:ind w:left="420"/>
+        <w:jc w:val="both"/>
+        <w:rPr>
+          <w:b w:val="0"/>
+          <w:sz w:val="24"/>
+        </w:rPr>
+      </w:pPr>
+    </w:p>
+    <w:p>
+      <w:pPr>
+        <w:pStyle w:val="Estilo1"/>
+        <w:numPr>
+          <w:ilvl w:val="0"/>
+          <w:numId w:val="0"/>
+        </w:numPr>
+        <w:ind w:left="420"/>
+        <w:jc w:val="both"/>
+        <w:rPr>
+          <w:b w:val="0"/>
+          <w:sz w:val="24"/>
+        </w:rPr>
+      </w:pPr>
+      <w:r>
+        <w:rPr>
+          <w:b w:val="0"/>
+          <w:sz w:val="24"/>
+        </w:rPr>
+        <w:t>En la fase de Inicio se comenzó el estudio del modelo de negocio: dificultad para realizar el proyecto, metas, plazos, costos y viabilidad, Así mismo en el flujo de análisis se sintetizaron los requisitos principales y los primeros casos de uso que constituyen nuestro proyecto. Se decidió además que la documentación de Especificación sería siguiendo el estándar IEEE 830-1998.</w:t>
+      </w:r>
+    </w:p>
+    <w:p>
+      <w:pPr>
+        <w:pStyle w:val="Estilo1"/>
+        <w:numPr>
+          <w:ilvl w:val="0"/>
+          <w:numId w:val="0"/>
+        </w:numPr>
+        <w:ind w:left="420"/>
+        <w:jc w:val="both"/>
+        <w:rPr>
+          <w:b w:val="0"/>
+          <w:sz w:val="24"/>
+        </w:rPr>
+      </w:pPr>
+    </w:p>
+    <w:p>
+      <w:pPr>
+        <w:pStyle w:val="Estilo1"/>
+        <w:numPr>
+          <w:ilvl w:val="0"/>
+          <w:numId w:val="0"/>
+        </w:numPr>
+        <w:ind w:left="420"/>
+        <w:jc w:val="both"/>
+        <w:rPr>
+          <w:b w:val="0"/>
+          <w:sz w:val="24"/>
+        </w:rPr>
+      </w:pPr>
+      <w:r>
+        <w:rPr>
+          <w:b w:val="0"/>
+          <w:sz w:val="24"/>
+        </w:rPr>
+        <w:t>Durante la fase de Elaboración reunimos los requisitos funcionales y no funcionales, creamos un diagrama de casos de uso para cada subsistema y los diagramas de actividades de los casos de uso más complejos. Con respecto al modelo de negocio efectuamos un estudio de los posibles riesgos y como prevenirlos, además de la esti</w:t>
+      </w:r>
+      <w:r>
+        <w:rPr>
+          <w:b w:val="0"/>
+          <w:sz w:val="24"/>
+        </w:rPr>
+        <w:t xml:space="preserve">mación de complejidad y costes. </w:t>
+      </w:r>
+      <w:r>
+        <w:rPr>
+          <w:b w:val="0"/>
+          <w:sz w:val="24"/>
+        </w:rPr>
+        <w:t>Todo esto hecho mediante reuniones periódicas para discutir la interacción entre los subsistemas.</w:t>
+      </w:r>
+      <w:bookmarkStart w:id="60" w:name="_GoBack"/>
+      <w:bookmarkEnd w:id="60"/>
+    </w:p>
+    <w:p>
+      <w:pPr>
+        <w:pStyle w:val="Estilo1"/>
+        <w:numPr>
+          <w:ilvl w:val="0"/>
+          <w:numId w:val="0"/>
+        </w:numPr>
+        <w:ind w:left="420"/>
+        <w:jc w:val="both"/>
+        <w:rPr>
+          <w:b w:val="0"/>
+          <w:sz w:val="24"/>
+        </w:rPr>
+      </w:pPr>
+    </w:p>
+    <w:p>
+      <w:pPr>
+        <w:pStyle w:val="Estilo1"/>
+        <w:numPr>
+          <w:ilvl w:val="0"/>
+          <w:numId w:val="0"/>
+        </w:numPr>
+        <w:ind w:left="420"/>
+        <w:jc w:val="both"/>
+        <w:rPr>
+          <w:b w:val="0"/>
+          <w:sz w:val="24"/>
+        </w:rPr>
+      </w:pPr>
+      <w:r>
+        <w:rPr>
+          <w:b w:val="0"/>
+          <w:sz w:val="24"/>
+        </w:rPr>
+        <w:t>En el transcurso de estas fases de desarrollo hemos podido verificar la eficacia de la forma de organización de nuestro equipo y que la metodología usada en el desarrollo mejora el rendimiento y nos ayuda a conseguir los objetivos planteados.</w:t>
+      </w:r>
+    </w:p>
+    <w:p>
+      <w:pPr>
+        <w:pStyle w:val="Estilo1"/>
+        <w:numPr>
+          <w:ilvl w:val="0"/>
+          <w:numId w:val="0"/>
+        </w:numPr>
+        <w:ind w:left="420"/>
+        <w:jc w:val="both"/>
+        <w:rPr>
+          <w:b w:val="0"/>
+          <w:sz w:val="24"/>
+        </w:rPr>
+      </w:pPr>
     </w:p>
     <w:p>
       <w:pPr>
@@ -12890,11 +12776,24 @@
     </w:p>
     <w:p>
       <w:pPr>
-        <w:pStyle w:val="Ttulo1"/>
+        <w:spacing w:after="200"/>
+        <w:rPr>
+          <w:b/>
+          <w:sz w:val="36"/>
+          <w:szCs w:val="36"/>
+        </w:rPr>
       </w:pPr>
       <w:bookmarkStart w:id="61" w:name="_Mecanismos_de_seguimiento"/>
       <w:bookmarkStart w:id="62" w:name="_Toc308697611"/>
       <w:bookmarkEnd w:id="61"/>
+      <w:r>
+        <w:br w:type="page"/>
+      </w:r>
+    </w:p>
+    <w:p>
+      <w:pPr>
+        <w:pStyle w:val="Ttulo1"/>
+      </w:pPr>
       <w:r>
         <w:lastRenderedPageBreak/>
         <w:t>Mecanismos de seguimiento y control</w:t>
@@ -12988,43 +12887,7 @@
           <w:sz w:val="24"/>
           <w:szCs w:val="24"/>
         </w:rPr>
-        <w:t xml:space="preserve">pequeñas, tenemos dos supervisores, los cuales son </w:t>
-      </w:r>
-      <w:proofErr w:type="spellStart"/>
-      <w:r>
-        <w:rPr>
-          <w:b w:val="0"/>
-          <w:sz w:val="24"/>
-          <w:szCs w:val="24"/>
-        </w:rPr>
-        <w:t>Youssef</w:t>
-      </w:r>
-      <w:proofErr w:type="spellEnd"/>
-      <w:r>
-        <w:rPr>
-          <w:b w:val="0"/>
-          <w:sz w:val="24"/>
-          <w:szCs w:val="24"/>
-        </w:rPr>
-        <w:t xml:space="preserve"> y Daniel que se encargan de supervisar cada entregable que cumplan los requisitos establecidos, y </w:t>
-      </w:r>
-      <w:proofErr w:type="spellStart"/>
-      <w:r>
-        <w:rPr>
-          <w:b w:val="0"/>
-          <w:sz w:val="24"/>
-          <w:szCs w:val="24"/>
-        </w:rPr>
-        <w:t>Geraldyn</w:t>
-      </w:r>
-      <w:proofErr w:type="spellEnd"/>
-      <w:r>
-        <w:rPr>
-          <w:b w:val="0"/>
-          <w:sz w:val="24"/>
-          <w:szCs w:val="24"/>
-        </w:rPr>
-        <w:t xml:space="preserve"> </w:t>
+        <w:t xml:space="preserve">pequeñas, tenemos dos supervisores, los cuales son Youssef y Daniel que se encargan de supervisar cada entregable que cumplan los requisitos establecidos, y Geraldyn </w:t>
       </w:r>
       <w:r>
         <w:rPr>
@@ -13192,33 +13055,15 @@
           <w:sz w:val="24"/>
           <w:szCs w:val="24"/>
         </w:rPr>
-        <w:t xml:space="preserve">hemos llevado a cabo reuniones semanales todos los miembros con una duración aproximada de 30 minutos para intercambiar de opiniones entre los </w:t>
-      </w:r>
-      <w:proofErr w:type="gramStart"/>
+        <w:t>hemos llevado a cabo reuniones semanales todos los miembros con una duración aproximada de 30 minutos para intercambiar de opiniones entre los miembros</w:t>
+      </w:r>
       <w:r>
         <w:rPr>
           <w:b w:val="0"/>
           <w:sz w:val="24"/>
           <w:szCs w:val="24"/>
         </w:rPr>
-        <w:t>miembros</w:t>
-      </w:r>
-      <w:r>
-        <w:rPr>
-          <w:b w:val="0"/>
-          <w:sz w:val="24"/>
-          <w:szCs w:val="24"/>
-        </w:rPr>
-        <w:t xml:space="preserve"> ,</w:t>
-      </w:r>
-      <w:proofErr w:type="gramEnd"/>
-      <w:r>
-        <w:rPr>
-          <w:b w:val="0"/>
-          <w:sz w:val="24"/>
-          <w:szCs w:val="24"/>
-        </w:rPr>
-        <w:t xml:space="preserve"> revisar las actividades de IS y al final de la reunión decidir si ajustar las desviaciones del trabajo o registrar los errores</w:t>
+        <w:t xml:space="preserve"> , revisar las actividades de IS y al final de la reunión decidir si ajustar las desviaciones del trabajo o registrar los errores</w:t>
       </w:r>
       <w:r>
         <w:rPr>
@@ -13535,19 +13380,8 @@
           <w:sz w:val="24"/>
           <w:szCs w:val="24"/>
         </w:rPr>
-        <w:t xml:space="preserve">Los llamados </w:t>
-      </w:r>
-      <w:proofErr w:type="spellStart"/>
-      <w:proofErr w:type="gramStart"/>
-      <w:r>
-        <w:rPr>
-          <w:sz w:val="24"/>
-          <w:szCs w:val="24"/>
-        </w:rPr>
-        <w:t>ECS,s</w:t>
-      </w:r>
-      <w:proofErr w:type="spellEnd"/>
-      <w:proofErr w:type="gramEnd"/>
+        <w:t>Los llamados ECS,s</w:t>
+      </w:r>
       <w:r>
         <w:rPr>
           <w:sz w:val="24"/>
@@ -13555,7 +13389,6 @@
         </w:rPr>
         <w:t xml:space="preserve">: </w:t>
       </w:r>
-      <w:proofErr w:type="spellStart"/>
       <w:r>
         <w:rPr>
           <w:sz w:val="24"/>
@@ -13563,7 +13396,6 @@
         </w:rPr>
         <w:t>DCUs</w:t>
       </w:r>
-      <w:proofErr w:type="spellEnd"/>
       <w:r>
         <w:rPr>
           <w:sz w:val="24"/>
@@ -13571,7 +13403,6 @@
         </w:rPr>
         <w:t xml:space="preserve">, </w:t>
       </w:r>
-      <w:proofErr w:type="spellStart"/>
       <w:r>
         <w:rPr>
           <w:sz w:val="24"/>
@@ -13579,7 +13410,6 @@
         </w:rPr>
         <w:t>CUs</w:t>
       </w:r>
-      <w:proofErr w:type="spellEnd"/>
       <w:r>
         <w:rPr>
           <w:sz w:val="24"/>
@@ -13606,49 +13436,15 @@
           <w:sz w:val="24"/>
           <w:szCs w:val="24"/>
         </w:rPr>
-        <w:t xml:space="preserve"> de los </w:t>
-      </w:r>
-      <w:proofErr w:type="spellStart"/>
-      <w:r>
-        <w:rPr>
-          <w:sz w:val="24"/>
-          <w:szCs w:val="24"/>
-        </w:rPr>
-        <w:t>CUs</w:t>
-      </w:r>
-      <w:proofErr w:type="spellEnd"/>
-      <w:r>
-        <w:rPr>
-          <w:sz w:val="24"/>
-          <w:szCs w:val="24"/>
-        </w:rPr>
-        <w:t xml:space="preserve">, </w:t>
-      </w:r>
-      <w:proofErr w:type="spellStart"/>
-      <w:r>
-        <w:rPr>
-          <w:sz w:val="24"/>
-          <w:szCs w:val="24"/>
-        </w:rPr>
-        <w:t>CRC,s</w:t>
-      </w:r>
-      <w:proofErr w:type="spellEnd"/>
-      <w:r>
-        <w:rPr>
-          <w:sz w:val="24"/>
-          <w:szCs w:val="24"/>
-        </w:rPr>
-        <w:t xml:space="preserve"> y </w:t>
-      </w:r>
-      <w:proofErr w:type="spellStart"/>
-      <w:r>
-        <w:rPr>
-          <w:sz w:val="24"/>
-          <w:szCs w:val="24"/>
-        </w:rPr>
-        <w:t>UMLs</w:t>
-      </w:r>
-      <w:proofErr w:type="spellEnd"/>
+        <w:t xml:space="preserve"> de los CUs, </w:t>
+      </w:r>
+      <w:r>
+        <w:rPr>
+          <w:sz w:val="24"/>
+          <w:szCs w:val="24"/>
+        </w:rPr>
+        <w:t>CRC,s y UMLs</w:t>
+      </w:r>
     </w:p>
     <w:p>
       <w:pPr>
@@ -13658,22 +13454,9 @@
       <w:bookmarkStart w:id="70" w:name="_Toc308697616"/>
       <w:bookmarkEnd w:id="69"/>
       <w:r>
-        <w:t xml:space="preserve">Criterios y protocolos </w:t>
-      </w:r>
-      <w:proofErr w:type="gramStart"/>
-      <w:r>
-        <w:t>para  Nombrar</w:t>
-      </w:r>
-      <w:proofErr w:type="gramEnd"/>
-      <w:r>
-        <w:t xml:space="preserve"> los </w:t>
-      </w:r>
-      <w:proofErr w:type="spellStart"/>
-      <w:r>
-        <w:t>ECSs</w:t>
+        <w:t>Criterios y protocolos para  Nombrar los ECSs</w:t>
       </w:r>
       <w:bookmarkEnd w:id="70"/>
-      <w:proofErr w:type="spellEnd"/>
     </w:p>
     <w:p>
       <w:pPr>
@@ -13705,7 +13488,6 @@
         </w:rPr>
         <w:t>-</w:t>
       </w:r>
-      <w:proofErr w:type="spellStart"/>
       <w:r>
         <w:rPr>
           <w:b/>
@@ -13714,7 +13496,6 @@
         </w:rPr>
         <w:t>UMLs</w:t>
       </w:r>
-      <w:proofErr w:type="spellEnd"/>
       <w:r>
         <w:rPr>
           <w:sz w:val="24"/>
@@ -13825,7 +13606,6 @@
         </w:rPr>
         <w:t>-</w:t>
       </w:r>
-      <w:proofErr w:type="spellStart"/>
       <w:r>
         <w:rPr>
           <w:b/>
@@ -13834,7 +13614,6 @@
         </w:rPr>
         <w:t>CUs</w:t>
       </w:r>
-      <w:proofErr w:type="spellEnd"/>
       <w:r>
         <w:rPr>
           <w:sz w:val="24"/>
@@ -13854,17 +13633,8 @@
           <w:sz w:val="24"/>
           <w:szCs w:val="24"/>
         </w:rPr>
-        <w:t>_</w:t>
-      </w:r>
-      <w:proofErr w:type="gramStart"/>
-      <w:r>
-        <w:rPr>
-          <w:sz w:val="24"/>
-          <w:szCs w:val="24"/>
-        </w:rPr>
-        <w:t>XXX(</w:t>
-      </w:r>
-      <w:proofErr w:type="gramEnd"/>
+        <w:t>_XXX(</w:t>
+      </w:r>
       <w:r>
         <w:rPr>
           <w:sz w:val="24"/>
@@ -13916,7 +13686,6 @@
         </w:rPr>
         <w:t>-</w:t>
       </w:r>
-      <w:proofErr w:type="spellStart"/>
       <w:r>
         <w:rPr>
           <w:b/>
@@ -13925,7 +13694,6 @@
         </w:rPr>
         <w:t>DCUs</w:t>
       </w:r>
-      <w:proofErr w:type="spellEnd"/>
       <w:r>
         <w:rPr>
           <w:sz w:val="24"/>
@@ -13970,7 +13738,6 @@
         </w:rPr>
         <w:t>-</w:t>
       </w:r>
-      <w:proofErr w:type="spellStart"/>
       <w:r>
         <w:rPr>
           <w:b/>
@@ -13979,7 +13746,6 @@
         </w:rPr>
         <w:t>CRCs</w:t>
       </w:r>
-      <w:proofErr w:type="spellEnd"/>
       <w:r>
         <w:rPr>
           <w:sz w:val="24"/>
@@ -14044,23 +13810,7 @@
           <w:sz w:val="24"/>
           <w:szCs w:val="24"/>
         </w:rPr>
-        <w:t xml:space="preserve"> asignado a </w:t>
-      </w:r>
-      <w:proofErr w:type="spellStart"/>
-      <w:r>
-        <w:rPr>
-          <w:sz w:val="24"/>
-          <w:szCs w:val="24"/>
-        </w:rPr>
-        <w:t>MingYang</w:t>
-      </w:r>
-      <w:proofErr w:type="spellEnd"/>
-      <w:r>
-        <w:rPr>
-          <w:sz w:val="24"/>
-          <w:szCs w:val="24"/>
-        </w:rPr>
-        <w:t xml:space="preserve"> Chen</w:t>
+        <w:t xml:space="preserve"> asignado a MingYang Chen</w:t>
       </w:r>
     </w:p>
     <w:p>
@@ -14256,7 +14006,7 @@
       <w:r>
         <w:rPr>
           <w:noProof/>
-          <w:lang w:eastAsia="es-ES"/>
+          <w:lang w:val="es-PE" w:eastAsia="es-PE"/>
         </w:rPr>
         <w:drawing>
           <wp:inline distT="0" distB="0" distL="0" distR="0">
@@ -14556,25 +14306,23 @@
           <w:sz w:val="24"/>
           <w:szCs w:val="24"/>
         </w:rPr>
-        <w:t xml:space="preserve">Hemos creado un repositorio en </w:t>
-      </w:r>
-      <w:proofErr w:type="spellStart"/>
+        <w:t xml:space="preserve">Hemos creado un repositorio en Github lo cual todos los integrantes del </w:t>
+      </w:r>
       <w:r>
         <w:rPr>
           <w:rFonts w:ascii="Calibri" w:hAnsi="Calibri" w:cs="Calibri"/>
           <w:sz w:val="24"/>
           <w:szCs w:val="24"/>
         </w:rPr>
-        <w:t>Github</w:t>
-      </w:r>
-      <w:proofErr w:type="spellEnd"/>
+        <w:t>equipo tenemos acceso a ello</w:t>
+      </w:r>
       <w:r>
         <w:rPr>
           <w:rFonts w:ascii="Calibri" w:hAnsi="Calibri" w:cs="Calibri"/>
           <w:sz w:val="24"/>
           <w:szCs w:val="24"/>
         </w:rPr>
-        <w:t xml:space="preserve"> lo cual todos los integrantes del </w:t>
+        <w:t xml:space="preserve">, el Github cuenta con la consola de GitBash una herramienta que nos facilita </w:t>
       </w:r>
       <w:r>
         <w:rPr>
@@ -14582,7 +14330,7 @@
           <w:sz w:val="24"/>
           <w:szCs w:val="24"/>
         </w:rPr>
-        <w:t>equipo tenemos acceso a ello</w:t>
+        <w:t xml:space="preserve">a </w:t>
       </w:r>
       <w:r>
         <w:rPr>
@@ -14590,85 +14338,15 @@
           <w:sz w:val="24"/>
           <w:szCs w:val="24"/>
         </w:rPr>
-        <w:t xml:space="preserve">, el </w:t>
-      </w:r>
-      <w:proofErr w:type="spellStart"/>
+        <w:t>sincronizar los documentos que tenemos en local con la última actualización que</w:t>
+      </w:r>
       <w:r>
         <w:rPr>
           <w:rFonts w:ascii="Calibri" w:hAnsi="Calibri" w:cs="Calibri"/>
           <w:sz w:val="24"/>
           <w:szCs w:val="24"/>
         </w:rPr>
-        <w:t>Github</w:t>
-      </w:r>
-      <w:proofErr w:type="spellEnd"/>
-      <w:r>
-        <w:rPr>
-          <w:rFonts w:ascii="Calibri" w:hAnsi="Calibri" w:cs="Calibri"/>
-          <w:sz w:val="24"/>
-          <w:szCs w:val="24"/>
-        </w:rPr>
-        <w:t xml:space="preserve"> cuenta con la consola de </w:t>
-      </w:r>
-      <w:proofErr w:type="spellStart"/>
-      <w:r>
-        <w:rPr>
-          <w:rFonts w:ascii="Calibri" w:hAnsi="Calibri" w:cs="Calibri"/>
-          <w:sz w:val="24"/>
-          <w:szCs w:val="24"/>
-        </w:rPr>
-        <w:t>GitBash</w:t>
-      </w:r>
-      <w:proofErr w:type="spellEnd"/>
-      <w:r>
-        <w:rPr>
-          <w:rFonts w:ascii="Calibri" w:hAnsi="Calibri" w:cs="Calibri"/>
-          <w:sz w:val="24"/>
-          <w:szCs w:val="24"/>
-        </w:rPr>
-        <w:t xml:space="preserve"> una herramienta que nos facilita </w:t>
-      </w:r>
-      <w:r>
-        <w:rPr>
-          <w:rFonts w:ascii="Calibri" w:hAnsi="Calibri" w:cs="Calibri"/>
-          <w:sz w:val="24"/>
-          <w:szCs w:val="24"/>
-        </w:rPr>
-        <w:t xml:space="preserve">a </w:t>
-      </w:r>
-      <w:r>
-        <w:rPr>
-          <w:rFonts w:ascii="Calibri" w:hAnsi="Calibri" w:cs="Calibri"/>
-          <w:sz w:val="24"/>
-          <w:szCs w:val="24"/>
-        </w:rPr>
-        <w:t>sincronizar los documentos que tenemos en local con la última actualización que</w:t>
-      </w:r>
-      <w:r>
-        <w:rPr>
-          <w:rFonts w:ascii="Calibri" w:hAnsi="Calibri" w:cs="Calibri"/>
-          <w:sz w:val="24"/>
-          <w:szCs w:val="24"/>
-        </w:rPr>
-        <w:t xml:space="preserve"> en nuestro repositorio y también a subir las modificaciones, también nos permite visualizar el historial de actividad que ha tenido el repositorio los cambios que se han hecho en cada “</w:t>
-      </w:r>
-      <w:proofErr w:type="spellStart"/>
-      <w:r>
-        <w:rPr>
-          <w:rFonts w:ascii="Calibri" w:hAnsi="Calibri" w:cs="Calibri"/>
-          <w:sz w:val="24"/>
-          <w:szCs w:val="24"/>
-        </w:rPr>
-        <w:t>push</w:t>
-      </w:r>
-      <w:proofErr w:type="spellEnd"/>
-      <w:r>
-        <w:rPr>
-          <w:rFonts w:ascii="Calibri" w:hAnsi="Calibri" w:cs="Calibri"/>
-          <w:sz w:val="24"/>
-          <w:szCs w:val="24"/>
-        </w:rPr>
-        <w:t>” y los comentarios de cada unos de ellos.</w:t>
+        <w:t xml:space="preserve"> en nuestro repositorio y también a subir las modificaciones, también nos permite visualizar el historial de actividad que ha tenido el repositorio los cambios que se han hecho en cada “push” y los comentarios de cada unos de ellos.</w:t>
       </w:r>
     </w:p>
     <w:p>
@@ -14723,7 +14401,7 @@
 </file>
 
 <file path=word/endnotes.xml><?xml version="1.0" encoding="utf-8"?>
-<w:endnotes xmlns:wpc="http://schemas.microsoft.com/office/word/2010/wordprocessingCanvas" xmlns:cx="http://schemas.microsoft.com/office/drawing/2014/chartex" xmlns:cx1="http://schemas.microsoft.com/office/drawing/2015/9/8/chartex" xmlns:cx2="http://schemas.microsoft.com/office/drawing/2015/10/21/chartex" xmlns:cx3="http://schemas.microsoft.com/office/drawing/2016/5/9/chartex" xmlns:cx4="http://schemas.microsoft.com/office/drawing/2016/5/10/chartex" xmlns:cx5="http://schemas.microsoft.com/office/drawing/2016/5/11/chartex" xmlns:cx6="http://schemas.microsoft.com/office/drawing/2016/5/12/chartex" xmlns:cx7="http://schemas.microsoft.com/office/drawing/2016/5/13/chartex" xmlns:cx8="http://schemas.microsoft.com/office/drawing/2016/5/14/chartex" xmlns:mc="http://schemas.openxmlformats.org/markup-compatibility/2006" xmlns:aink="http://schemas.microsoft.com/office/drawing/2016/ink" xmlns:am3d="http://schemas.microsoft.com/office/drawing/2017/model3d" xmlns:o="urn:schemas-microsoft-com:office:office" xmlns:r="http://schemas.openxmlformats.org/officeDocument/2006/relationships" xmlns:m="http://schemas.openxmlformats.org/officeDocument/2006/math" xmlns:v="urn:schemas-microsoft-com:vml" xmlns:wp14="http://schemas.microsoft.com/office/word/2010/wordprocessingDrawing" xmlns:wp="http://schemas.openxmlformats.org/drawingml/2006/wordprocessingDrawing" xmlns:w10="urn:schemas-microsoft-com:office:word" xmlns:w="http://schemas.openxmlformats.org/wordprocessingml/2006/main" xmlns:w14="http://schemas.microsoft.com/office/word/2010/wordml" xmlns:w15="http://schemas.microsoft.com/office/word/2012/wordml" xmlns:w16cid="http://schemas.microsoft.com/office/word/2016/wordml/cid" xmlns:w16se="http://schemas.microsoft.com/office/word/2015/wordml/symex" xmlns:wpg="http://schemas.microsoft.com/office/word/2010/wordprocessingGroup" xmlns:wpi="http://schemas.microsoft.com/office/word/2010/wordprocessingInk" xmlns:wne="http://schemas.microsoft.com/office/word/2006/wordml" xmlns:wps="http://schemas.microsoft.com/office/word/2010/wordprocessingShape" mc:Ignorable="w14 w15 w16se w16cid wp14">
+<w:endnotes xmlns:wpc="http://schemas.microsoft.com/office/word/2010/wordprocessingCanvas" xmlns:cx="http://schemas.microsoft.com/office/drawing/2014/chartex" xmlns:cx1="http://schemas.microsoft.com/office/drawing/2015/9/8/chartex" xmlns:cx2="http://schemas.microsoft.com/office/drawing/2015/10/21/chartex" xmlns:mc="http://schemas.openxmlformats.org/markup-compatibility/2006" xmlns:o="urn:schemas-microsoft-com:office:office" xmlns:r="http://schemas.openxmlformats.org/officeDocument/2006/relationships" xmlns:m="http://schemas.openxmlformats.org/officeDocument/2006/math" xmlns:v="urn:schemas-microsoft-com:vml" xmlns:wp14="http://schemas.microsoft.com/office/word/2010/wordprocessingDrawing" xmlns:wp="http://schemas.openxmlformats.org/drawingml/2006/wordprocessingDrawing" xmlns:w10="urn:schemas-microsoft-com:office:word" xmlns:w="http://schemas.openxmlformats.org/wordprocessingml/2006/main" xmlns:w14="http://schemas.microsoft.com/office/word/2010/wordml" xmlns:w15="http://schemas.microsoft.com/office/word/2012/wordml" xmlns:w16se="http://schemas.microsoft.com/office/word/2015/wordml/symex" xmlns:wpg="http://schemas.microsoft.com/office/word/2010/wordprocessingGroup" xmlns:wpi="http://schemas.microsoft.com/office/word/2010/wordprocessingInk" xmlns:wne="http://schemas.microsoft.com/office/word/2006/wordml" xmlns:wps="http://schemas.microsoft.com/office/word/2010/wordprocessingShape" mc:Ignorable="w14 w15 w16se wp14">
   <w:endnote w:type="separator" w:id="-1">
     <w:p>
       <w:pPr>
@@ -14748,7 +14426,7 @@
 </file>
 
 <file path=word/footer1.xml><?xml version="1.0" encoding="utf-8"?>
-<w:ftr xmlns:wpc="http://schemas.microsoft.com/office/word/2010/wordprocessingCanvas" xmlns:cx="http://schemas.microsoft.com/office/drawing/2014/chartex" xmlns:cx1="http://schemas.microsoft.com/office/drawing/2015/9/8/chartex" xmlns:cx2="http://schemas.microsoft.com/office/drawing/2015/10/21/chartex" xmlns:cx3="http://schemas.microsoft.com/office/drawing/2016/5/9/chartex" xmlns:cx4="http://schemas.microsoft.com/office/drawing/2016/5/10/chartex" xmlns:cx5="http://schemas.microsoft.com/office/drawing/2016/5/11/chartex" xmlns:cx6="http://schemas.microsoft.com/office/drawing/2016/5/12/chartex" xmlns:cx7="http://schemas.microsoft.com/office/drawing/2016/5/13/chartex" xmlns:cx8="http://schemas.microsoft.com/office/drawing/2016/5/14/chartex" xmlns:mc="http://schemas.openxmlformats.org/markup-compatibility/2006" xmlns:aink="http://schemas.microsoft.com/office/drawing/2016/ink" xmlns:am3d="http://schemas.microsoft.com/office/drawing/2017/model3d" xmlns:o="urn:schemas-microsoft-com:office:office" xmlns:r="http://schemas.openxmlformats.org/officeDocument/2006/relationships" xmlns:m="http://schemas.openxmlformats.org/officeDocument/2006/math" xmlns:v="urn:schemas-microsoft-com:vml" xmlns:wp14="http://schemas.microsoft.com/office/word/2010/wordprocessingDrawing" xmlns:wp="http://schemas.openxmlformats.org/drawingml/2006/wordprocessingDrawing" xmlns:w10="urn:schemas-microsoft-com:office:word" xmlns:w="http://schemas.openxmlformats.org/wordprocessingml/2006/main" xmlns:w14="http://schemas.microsoft.com/office/word/2010/wordml" xmlns:w15="http://schemas.microsoft.com/office/word/2012/wordml" xmlns:w16cid="http://schemas.microsoft.com/office/word/2016/wordml/cid" xmlns:w16se="http://schemas.microsoft.com/office/word/2015/wordml/symex" xmlns:wpg="http://schemas.microsoft.com/office/word/2010/wordprocessingGroup" xmlns:wpi="http://schemas.microsoft.com/office/word/2010/wordprocessingInk" xmlns:wne="http://schemas.microsoft.com/office/word/2006/wordml" xmlns:wps="http://schemas.microsoft.com/office/word/2010/wordprocessingShape" mc:Ignorable="w14 w15 w16se w16cid wp14">
+<w:ftr xmlns:wpc="http://schemas.microsoft.com/office/word/2010/wordprocessingCanvas" xmlns:cx="http://schemas.microsoft.com/office/drawing/2014/chartex" xmlns:cx1="http://schemas.microsoft.com/office/drawing/2015/9/8/chartex" xmlns:cx2="http://schemas.microsoft.com/office/drawing/2015/10/21/chartex" xmlns:mc="http://schemas.openxmlformats.org/markup-compatibility/2006" xmlns:o="urn:schemas-microsoft-com:office:office" xmlns:r="http://schemas.openxmlformats.org/officeDocument/2006/relationships" xmlns:m="http://schemas.openxmlformats.org/officeDocument/2006/math" xmlns:v="urn:schemas-microsoft-com:vml" xmlns:wp14="http://schemas.microsoft.com/office/word/2010/wordprocessingDrawing" xmlns:wp="http://schemas.openxmlformats.org/drawingml/2006/wordprocessingDrawing" xmlns:w10="urn:schemas-microsoft-com:office:word" xmlns:w="http://schemas.openxmlformats.org/wordprocessingml/2006/main" xmlns:w14="http://schemas.microsoft.com/office/word/2010/wordml" xmlns:w15="http://schemas.microsoft.com/office/word/2012/wordml" xmlns:w16se="http://schemas.microsoft.com/office/word/2015/wordml/symex" xmlns:wpg="http://schemas.microsoft.com/office/word/2010/wordprocessingGroup" xmlns:wpi="http://schemas.microsoft.com/office/word/2010/wordprocessingInk" xmlns:wne="http://schemas.microsoft.com/office/word/2006/wordml" xmlns:wps="http://schemas.microsoft.com/office/word/2010/wordprocessingShape" mc:Ignorable="w14 w15 w16se wp14">
   <w:sdt>
     <w:sdtPr>
       <w:id w:val="650799620"/>
@@ -14757,7 +14435,6 @@
         <w:docPartUnique/>
       </w:docPartObj>
     </w:sdtPr>
-    <w:sdtEndPr/>
     <w:sdtContent>
       <w:p>
         <w:pPr>
@@ -14797,7 +14474,7 @@
 </file>
 
 <file path=word/footer2.xml><?xml version="1.0" encoding="utf-8"?>
-<w:ftr xmlns:wpc="http://schemas.microsoft.com/office/word/2010/wordprocessingCanvas" xmlns:cx="http://schemas.microsoft.com/office/drawing/2014/chartex" xmlns:cx1="http://schemas.microsoft.com/office/drawing/2015/9/8/chartex" xmlns:cx2="http://schemas.microsoft.com/office/drawing/2015/10/21/chartex" xmlns:cx3="http://schemas.microsoft.com/office/drawing/2016/5/9/chartex" xmlns:cx4="http://schemas.microsoft.com/office/drawing/2016/5/10/chartex" xmlns:cx5="http://schemas.microsoft.com/office/drawing/2016/5/11/chartex" xmlns:cx6="http://schemas.microsoft.com/office/drawing/2016/5/12/chartex" xmlns:cx7="http://schemas.microsoft.com/office/drawing/2016/5/13/chartex" xmlns:cx8="http://schemas.microsoft.com/office/drawing/2016/5/14/chartex" xmlns:mc="http://schemas.openxmlformats.org/markup-compatibility/2006" xmlns:aink="http://schemas.microsoft.com/office/drawing/2016/ink" xmlns:am3d="http://schemas.microsoft.com/office/drawing/2017/model3d" xmlns:o="urn:schemas-microsoft-com:office:office" xmlns:r="http://schemas.openxmlformats.org/officeDocument/2006/relationships" xmlns:m="http://schemas.openxmlformats.org/officeDocument/2006/math" xmlns:v="urn:schemas-microsoft-com:vml" xmlns:wp14="http://schemas.microsoft.com/office/word/2010/wordprocessingDrawing" xmlns:wp="http://schemas.openxmlformats.org/drawingml/2006/wordprocessingDrawing" xmlns:w10="urn:schemas-microsoft-com:office:word" xmlns:w="http://schemas.openxmlformats.org/wordprocessingml/2006/main" xmlns:w14="http://schemas.microsoft.com/office/word/2010/wordml" xmlns:w15="http://schemas.microsoft.com/office/word/2012/wordml" xmlns:w16cid="http://schemas.microsoft.com/office/word/2016/wordml/cid" xmlns:w16se="http://schemas.microsoft.com/office/word/2015/wordml/symex" xmlns:wpg="http://schemas.microsoft.com/office/word/2010/wordprocessingGroup" xmlns:wpi="http://schemas.microsoft.com/office/word/2010/wordprocessingInk" xmlns:wne="http://schemas.microsoft.com/office/word/2006/wordml" xmlns:wps="http://schemas.microsoft.com/office/word/2010/wordprocessingShape" mc:Ignorable="w14 w15 w16se w16cid wp14">
+<w:ftr xmlns:wpc="http://schemas.microsoft.com/office/word/2010/wordprocessingCanvas" xmlns:cx="http://schemas.microsoft.com/office/drawing/2014/chartex" xmlns:cx1="http://schemas.microsoft.com/office/drawing/2015/9/8/chartex" xmlns:cx2="http://schemas.microsoft.com/office/drawing/2015/10/21/chartex" xmlns:mc="http://schemas.openxmlformats.org/markup-compatibility/2006" xmlns:o="urn:schemas-microsoft-com:office:office" xmlns:r="http://schemas.openxmlformats.org/officeDocument/2006/relationships" xmlns:m="http://schemas.openxmlformats.org/officeDocument/2006/math" xmlns:v="urn:schemas-microsoft-com:vml" xmlns:wp14="http://schemas.microsoft.com/office/word/2010/wordprocessingDrawing" xmlns:wp="http://schemas.openxmlformats.org/drawingml/2006/wordprocessingDrawing" xmlns:w10="urn:schemas-microsoft-com:office:word" xmlns:w="http://schemas.openxmlformats.org/wordprocessingml/2006/main" xmlns:w14="http://schemas.microsoft.com/office/word/2010/wordml" xmlns:w15="http://schemas.microsoft.com/office/word/2012/wordml" xmlns:w16se="http://schemas.microsoft.com/office/word/2015/wordml/symex" xmlns:wpg="http://schemas.microsoft.com/office/word/2010/wordprocessingGroup" xmlns:wpi="http://schemas.microsoft.com/office/word/2010/wordprocessingInk" xmlns:wne="http://schemas.microsoft.com/office/word/2006/wordml" xmlns:wps="http://schemas.microsoft.com/office/word/2010/wordprocessingShape" mc:Ignorable="w14 w15 w16se wp14">
   <w:sdt>
     <w:sdtPr>
       <w:id w:val="-159541669"/>
@@ -14806,7 +14483,6 @@
         <w:docPartUnique/>
       </w:docPartObj>
     </w:sdtPr>
-    <w:sdtEndPr/>
     <w:sdtContent>
       <w:p>
         <w:pPr>
@@ -14846,7 +14522,7 @@
 </file>
 
 <file path=word/footnotes.xml><?xml version="1.0" encoding="utf-8"?>
-<w:footnotes xmlns:wpc="http://schemas.microsoft.com/office/word/2010/wordprocessingCanvas" xmlns:cx="http://schemas.microsoft.com/office/drawing/2014/chartex" xmlns:cx1="http://schemas.microsoft.com/office/drawing/2015/9/8/chartex" xmlns:cx2="http://schemas.microsoft.com/office/drawing/2015/10/21/chartex" xmlns:cx3="http://schemas.microsoft.com/office/drawing/2016/5/9/chartex" xmlns:cx4="http://schemas.microsoft.com/office/drawing/2016/5/10/chartex" xmlns:cx5="http://schemas.microsoft.com/office/drawing/2016/5/11/chartex" xmlns:cx6="http://schemas.microsoft.com/office/drawing/2016/5/12/chartex" xmlns:cx7="http://schemas.microsoft.com/office/drawing/2016/5/13/chartex" xmlns:cx8="http://schemas.microsoft.com/office/drawing/2016/5/14/chartex" xmlns:mc="http://schemas.openxmlformats.org/markup-compatibility/2006" xmlns:aink="http://schemas.microsoft.com/office/drawing/2016/ink" xmlns:am3d="http://schemas.microsoft.com/office/drawing/2017/model3d" xmlns:o="urn:schemas-microsoft-com:office:office" xmlns:r="http://schemas.openxmlformats.org/officeDocument/2006/relationships" xmlns:m="http://schemas.openxmlformats.org/officeDocument/2006/math" xmlns:v="urn:schemas-microsoft-com:vml" xmlns:wp14="http://schemas.microsoft.com/office/word/2010/wordprocessingDrawing" xmlns:wp="http://schemas.openxmlformats.org/drawingml/2006/wordprocessingDrawing" xmlns:w10="urn:schemas-microsoft-com:office:word" xmlns:w="http://schemas.openxmlformats.org/wordprocessingml/2006/main" xmlns:w14="http://schemas.microsoft.com/office/word/2010/wordml" xmlns:w15="http://schemas.microsoft.com/office/word/2012/wordml" xmlns:w16cid="http://schemas.microsoft.com/office/word/2016/wordml/cid" xmlns:w16se="http://schemas.microsoft.com/office/word/2015/wordml/symex" xmlns:wpg="http://schemas.microsoft.com/office/word/2010/wordprocessingGroup" xmlns:wpi="http://schemas.microsoft.com/office/word/2010/wordprocessingInk" xmlns:wne="http://schemas.microsoft.com/office/word/2006/wordml" xmlns:wps="http://schemas.microsoft.com/office/word/2010/wordprocessingShape" mc:Ignorable="w14 w15 w16se w16cid wp14">
+<w:footnotes xmlns:wpc="http://schemas.microsoft.com/office/word/2010/wordprocessingCanvas" xmlns:cx="http://schemas.microsoft.com/office/drawing/2014/chartex" xmlns:cx1="http://schemas.microsoft.com/office/drawing/2015/9/8/chartex" xmlns:cx2="http://schemas.microsoft.com/office/drawing/2015/10/21/chartex" xmlns:mc="http://schemas.openxmlformats.org/markup-compatibility/2006" xmlns:o="urn:schemas-microsoft-com:office:office" xmlns:r="http://schemas.openxmlformats.org/officeDocument/2006/relationships" xmlns:m="http://schemas.openxmlformats.org/officeDocument/2006/math" xmlns:v="urn:schemas-microsoft-com:vml" xmlns:wp14="http://schemas.microsoft.com/office/word/2010/wordprocessingDrawing" xmlns:wp="http://schemas.openxmlformats.org/drawingml/2006/wordprocessingDrawing" xmlns:w10="urn:schemas-microsoft-com:office:word" xmlns:w="http://schemas.openxmlformats.org/wordprocessingml/2006/main" xmlns:w14="http://schemas.microsoft.com/office/word/2010/wordml" xmlns:w15="http://schemas.microsoft.com/office/word/2012/wordml" xmlns:w16se="http://schemas.microsoft.com/office/word/2015/wordml/symex" xmlns:wpg="http://schemas.microsoft.com/office/word/2010/wordprocessingGroup" xmlns:wpi="http://schemas.microsoft.com/office/word/2010/wordprocessingInk" xmlns:wne="http://schemas.microsoft.com/office/word/2006/wordml" xmlns:wps="http://schemas.microsoft.com/office/word/2010/wordprocessingShape" mc:Ignorable="w14 w15 w16se wp14">
   <w:footnote w:type="separator" w:id="-1">
     <w:p>
       <w:pPr>
@@ -14871,7 +14547,7 @@
 </file>
 
 <file path=word/numbering.xml><?xml version="1.0" encoding="utf-8"?>
-<w:numbering xmlns:wpc="http://schemas.microsoft.com/office/word/2010/wordprocessingCanvas" xmlns:cx="http://schemas.microsoft.com/office/drawing/2014/chartex" xmlns:cx1="http://schemas.microsoft.com/office/drawing/2015/9/8/chartex" xmlns:cx2="http://schemas.microsoft.com/office/drawing/2015/10/21/chartex" xmlns:cx3="http://schemas.microsoft.com/office/drawing/2016/5/9/chartex" xmlns:cx4="http://schemas.microsoft.com/office/drawing/2016/5/10/chartex" xmlns:cx5="http://schemas.microsoft.com/office/drawing/2016/5/11/chartex" xmlns:cx6="http://schemas.microsoft.com/office/drawing/2016/5/12/chartex" xmlns:cx7="http://schemas.microsoft.com/office/drawing/2016/5/13/chartex" xmlns:cx8="http://schemas.microsoft.com/office/drawing/2016/5/14/chartex" xmlns:mc="http://schemas.openxmlformats.org/markup-compatibility/2006" xmlns:aink="http://schemas.microsoft.com/office/drawing/2016/ink" xmlns:am3d="http://schemas.microsoft.com/office/drawing/2017/model3d" xmlns:o="urn:schemas-microsoft-com:office:office" xmlns:r="http://schemas.openxmlformats.org/officeDocument/2006/relationships" xmlns:m="http://schemas.openxmlformats.org/officeDocument/2006/math" xmlns:v="urn:schemas-microsoft-com:vml" xmlns:wp14="http://schemas.microsoft.com/office/word/2010/wordprocessingDrawing" xmlns:wp="http://schemas.openxmlformats.org/drawingml/2006/wordprocessingDrawing" xmlns:w10="urn:schemas-microsoft-com:office:word" xmlns:w="http://schemas.openxmlformats.org/wordprocessingml/2006/main" xmlns:w14="http://schemas.microsoft.com/office/word/2010/wordml" xmlns:w15="http://schemas.microsoft.com/office/word/2012/wordml" xmlns:w16cid="http://schemas.microsoft.com/office/word/2016/wordml/cid" xmlns:w16se="http://schemas.microsoft.com/office/word/2015/wordml/symex" xmlns:wpg="http://schemas.microsoft.com/office/word/2010/wordprocessingGroup" xmlns:wpi="http://schemas.microsoft.com/office/word/2010/wordprocessingInk" xmlns:wne="http://schemas.microsoft.com/office/word/2006/wordml" xmlns:wps="http://schemas.microsoft.com/office/word/2010/wordprocessingShape" mc:Ignorable="w14 w15 w16se w16cid wp14">
+<w:numbering xmlns:wpc="http://schemas.microsoft.com/office/word/2010/wordprocessingCanvas" xmlns:cx="http://schemas.microsoft.com/office/drawing/2014/chartex" xmlns:cx1="http://schemas.microsoft.com/office/drawing/2015/9/8/chartex" xmlns:cx2="http://schemas.microsoft.com/office/drawing/2015/10/21/chartex" xmlns:mc="http://schemas.openxmlformats.org/markup-compatibility/2006" xmlns:o="urn:schemas-microsoft-com:office:office" xmlns:r="http://schemas.openxmlformats.org/officeDocument/2006/relationships" xmlns:m="http://schemas.openxmlformats.org/officeDocument/2006/math" xmlns:v="urn:schemas-microsoft-com:vml" xmlns:wp14="http://schemas.microsoft.com/office/word/2010/wordprocessingDrawing" xmlns:wp="http://schemas.openxmlformats.org/drawingml/2006/wordprocessingDrawing" xmlns:w10="urn:schemas-microsoft-com:office:word" xmlns:w="http://schemas.openxmlformats.org/wordprocessingml/2006/main" xmlns:w14="http://schemas.microsoft.com/office/word/2010/wordml" xmlns:w15="http://schemas.microsoft.com/office/word/2012/wordml" xmlns:w16se="http://schemas.microsoft.com/office/word/2015/wordml/symex" xmlns:wpg="http://schemas.microsoft.com/office/word/2010/wordprocessingGroup" xmlns:wpi="http://schemas.microsoft.com/office/word/2010/wordprocessingInk" xmlns:wne="http://schemas.microsoft.com/office/word/2006/wordml" xmlns:wps="http://schemas.microsoft.com/office/word/2010/wordprocessingShape" mc:Ignorable="w14 w15 w16se wp14">
   <w:abstractNum w:abstractNumId="0" w15:restartNumberingAfterBreak="0">
     <w:nsid w:val="00000002"/>
     <w:multiLevelType w:val="multilevel"/>
@@ -18405,11 +18081,41 @@
   <w:num w:numId="49">
     <w:abstractNumId w:val="12"/>
   </w:num>
+  <w:num w:numId="50">
+    <w:abstractNumId w:val="20"/>
+    <w:lvlOverride w:ilvl="0">
+      <w:startOverride w:val="1"/>
+    </w:lvlOverride>
+    <w:lvlOverride w:ilvl="1">
+      <w:startOverride w:val="1"/>
+    </w:lvlOverride>
+    <w:lvlOverride w:ilvl="2">
+      <w:startOverride w:val="1"/>
+    </w:lvlOverride>
+    <w:lvlOverride w:ilvl="3">
+      <w:startOverride w:val="1"/>
+    </w:lvlOverride>
+    <w:lvlOverride w:ilvl="4">
+      <w:startOverride w:val="1"/>
+    </w:lvlOverride>
+    <w:lvlOverride w:ilvl="5">
+      <w:startOverride w:val="1"/>
+    </w:lvlOverride>
+    <w:lvlOverride w:ilvl="6">
+      <w:startOverride w:val="1"/>
+    </w:lvlOverride>
+    <w:lvlOverride w:ilvl="7">
+      <w:startOverride w:val="1"/>
+    </w:lvlOverride>
+    <w:lvlOverride w:ilvl="8">
+      <w:startOverride w:val="1"/>
+    </w:lvlOverride>
+  </w:num>
 </w:numbering>
 </file>
 
 <file path=word/styles.xml><?xml version="1.0" encoding="utf-8"?>
-<w:styles xmlns:mc="http://schemas.openxmlformats.org/markup-compatibility/2006" xmlns:r="http://schemas.openxmlformats.org/officeDocument/2006/relationships" xmlns:w="http://schemas.openxmlformats.org/wordprocessingml/2006/main" xmlns:w14="http://schemas.microsoft.com/office/word/2010/wordml" xmlns:w15="http://schemas.microsoft.com/office/word/2012/wordml" xmlns:w16cid="http://schemas.microsoft.com/office/word/2016/wordml/cid" xmlns:w16se="http://schemas.microsoft.com/office/word/2015/wordml/symex" mc:Ignorable="w14 w15 w16se w16cid">
+<w:styles xmlns:mc="http://schemas.openxmlformats.org/markup-compatibility/2006" xmlns:r="http://schemas.openxmlformats.org/officeDocument/2006/relationships" xmlns:w="http://schemas.openxmlformats.org/wordprocessingml/2006/main" xmlns:w14="http://schemas.microsoft.com/office/word/2010/wordml" xmlns:w15="http://schemas.microsoft.com/office/word/2012/wordml" xmlns:w16se="http://schemas.microsoft.com/office/word/2015/wordml/symex" mc:Ignorable="w14 w15 w16se">
   <w:docDefaults>
     <w:rPrDefault>
       <w:rPr>
@@ -18425,7 +18131,7 @@
       </w:pPr>
     </w:pPrDefault>
   </w:docDefaults>
-  <w:latentStyles w:defLockedState="0" w:defUIPriority="99" w:defSemiHidden="0" w:defUnhideWhenUsed="0" w:defQFormat="0" w:count="375">
+  <w:latentStyles w:defLockedState="0" w:defUIPriority="99" w:defSemiHidden="0" w:defUnhideWhenUsed="0" w:defQFormat="0" w:count="372">
     <w:lsdException w:name="Normal" w:uiPriority="0" w:qFormat="1"/>
     <w:lsdException w:name="heading 1" w:uiPriority="9" w:qFormat="1"/>
     <w:lsdException w:name="heading 2" w:semiHidden="1" w:uiPriority="9" w:unhideWhenUsed="1" w:qFormat="1"/>
@@ -18798,9 +18504,6 @@
     <w:lsdException w:name="List Table 6 Colorful Accent 6" w:uiPriority="51"/>
     <w:lsdException w:name="List Table 7 Colorful Accent 6" w:uiPriority="52"/>
     <w:lsdException w:name="Mention" w:semiHidden="1" w:unhideWhenUsed="1"/>
-    <w:lsdException w:name="Smart Hyperlink" w:semiHidden="1" w:unhideWhenUsed="1"/>
-    <w:lsdException w:name="Hashtag" w:semiHidden="1" w:unhideWhenUsed="1"/>
-    <w:lsdException w:name="Unresolved Mention" w:semiHidden="1" w:unhideWhenUsed="1"/>
   </w:latentStyles>
   <w:style w:type="paragraph" w:default="1" w:styleId="Normal">
     <w:name w:val="Normal"/>
@@ -19292,7 +18995,7 @@
       <w:lang w:eastAsia="es-ES"/>
     </w:rPr>
   </w:style>
-  <w:style w:type="character" w:styleId="Mencinsinresolver">
+  <w:style w:type="character" w:customStyle="1" w:styleId="UnresolvedMention">
     <w:name w:val="Unresolved Mention"/>
     <w:basedOn w:val="Fuentedeprrafopredeter"/>
     <w:uiPriority w:val="99"/>
@@ -19597,7 +19300,7 @@
 </file>
 
 <file path=customXml/itemProps1.xml><?xml version="1.0" encoding="utf-8"?>
-<ds:datastoreItem xmlns:ds="http://schemas.openxmlformats.org/officeDocument/2006/customXml" ds:itemID="{7277F278-B160-43C2-8DAE-B5EA0768838C}">
+<ds:datastoreItem xmlns:ds="http://schemas.openxmlformats.org/officeDocument/2006/customXml" ds:itemID="{B6561130-6604-49F4-B99B-B3CFB4F52324}">
   <ds:schemaRefs>
     <ds:schemaRef ds:uri="http://schemas.openxmlformats.org/officeDocument/2006/bibliography"/>
   </ds:schemaRefs>

</xml_diff>